<commit_message>
Working on added sierpinski functionality
</commit_message>
<xml_diff>
--- a/courses/cis367/homework/hw_2_2/docs/CIS367-GFX-HW2.2(1).docx
+++ b/courses/cis367/homework/hw_2_2/docs/CIS367-GFX-HW2.2(1).docx
@@ -30,14 +30,7 @@
         <w:rPr>
           <w:b/>
         </w:rPr>
-        <w:t xml:space="preserve">Lab </w:t>
-      </w:r>
-      <w:proofErr w:type="gramStart"/>
-      <w:r>
-        <w:rPr>
-          <w:b/>
-        </w:rPr>
-        <w:t>2</w:t>
+        <w:t>Lab 2</w:t>
       </w:r>
       <w:r>
         <w:rPr>
@@ -49,14 +42,7 @@
         <w:rPr>
           <w:b/>
         </w:rPr>
-        <w:t xml:space="preserve"> :</w:t>
-      </w:r>
-      <w:proofErr w:type="gramEnd"/>
-      <w:r>
-        <w:rPr>
-          <w:b/>
-        </w:rPr>
-        <w:t xml:space="preserve"> Interaction and Animation</w:t>
+        <w:t xml:space="preserve"> : Interaction and Animation</w:t>
       </w:r>
     </w:p>
     <w:p>
@@ -176,14 +162,12 @@
       <w:r>
         <w:t xml:space="preserve">variables, </w:t>
       </w:r>
-      <w:proofErr w:type="gramStart"/>
       <w:r>
         <w:rPr>
           <w:rFonts w:ascii="Consolas" w:eastAsia="Consolas" w:hAnsi="Consolas" w:cs="Consolas"/>
         </w:rPr>
         <w:t>x</w:t>
       </w:r>
-      <w:proofErr w:type="gramEnd"/>
       <w:r>
         <w:t xml:space="preserve"> and </w:t>
       </w:r>
@@ -196,19 +180,11 @@
       <w:r>
         <w:t xml:space="preserve">.  (This should be outside the main function, underneath the </w:t>
       </w:r>
-      <w:proofErr w:type="spellStart"/>
-      <w:r>
-        <w:rPr>
-          <w:rFonts w:ascii="Consolas" w:eastAsia="Consolas" w:hAnsi="Consolas" w:cs="Consolas"/>
-        </w:rPr>
-        <w:t>vPosition</w:t>
-      </w:r>
-      <w:proofErr w:type="spellEnd"/>
-      <w:r>
-        <w:rPr>
-          <w:rFonts w:ascii="Consolas" w:eastAsia="Consolas" w:hAnsi="Consolas" w:cs="Consolas"/>
-        </w:rPr>
-        <w:t xml:space="preserve"> </w:t>
+      <w:r>
+        <w:rPr>
+          <w:rFonts w:ascii="Consolas" w:eastAsia="Consolas" w:hAnsi="Consolas" w:cs="Consolas"/>
+        </w:rPr>
+        <w:t xml:space="preserve">vPosition </w:t>
       </w:r>
       <w:r>
         <w:t>declaration in your HTML file).  (Naturally, you should make them floats).</w:t>
@@ -222,80 +198,24 @@
     </w:p>
     <w:p/>
     <w:p>
-      <w:proofErr w:type="spellStart"/>
-      <w:r>
-        <w:t>gl_Position.x</w:t>
-      </w:r>
-      <w:proofErr w:type="spellEnd"/>
-      <w:r>
-        <w:t xml:space="preserve"> += x + </w:t>
-      </w:r>
-      <w:proofErr w:type="spellStart"/>
-      <w:r>
-        <w:t>vPosition.</w:t>
-      </w:r>
-      <w:proofErr w:type="gramStart"/>
-      <w:r>
-        <w:t>x</w:t>
-      </w:r>
-      <w:proofErr w:type="spellEnd"/>
-      <w:r>
-        <w:t>;</w:t>
-      </w:r>
-      <w:proofErr w:type="gramEnd"/>
-    </w:p>
-    <w:p>
-      <w:proofErr w:type="spellStart"/>
-      <w:r>
-        <w:t>gl_Position.y</w:t>
-      </w:r>
-      <w:proofErr w:type="spellEnd"/>
-      <w:r>
-        <w:t xml:space="preserve"> += y + </w:t>
-      </w:r>
-      <w:proofErr w:type="spellStart"/>
-      <w:r>
-        <w:t>vPosition.</w:t>
-      </w:r>
-      <w:proofErr w:type="gramStart"/>
-      <w:r>
-        <w:t>y</w:t>
-      </w:r>
-      <w:proofErr w:type="spellEnd"/>
-      <w:r>
-        <w:t>;</w:t>
-      </w:r>
-      <w:proofErr w:type="gramEnd"/>
-    </w:p>
-    <w:p>
-      <w:proofErr w:type="spellStart"/>
-      <w:r>
-        <w:t>gl_Position.z</w:t>
-      </w:r>
-      <w:proofErr w:type="spellEnd"/>
-      <w:r>
-        <w:t xml:space="preserve"> = </w:t>
-      </w:r>
-      <w:proofErr w:type="gramStart"/>
-      <w:r>
-        <w:t>0.0;</w:t>
-      </w:r>
-      <w:proofErr w:type="gramEnd"/>
-    </w:p>
-    <w:p>
-      <w:proofErr w:type="spellStart"/>
-      <w:r>
-        <w:t>gl_Position.w</w:t>
-      </w:r>
-      <w:proofErr w:type="spellEnd"/>
-      <w:r>
-        <w:t xml:space="preserve"> = </w:t>
-      </w:r>
-      <w:proofErr w:type="gramStart"/>
-      <w:r>
-        <w:t>1.0;</w:t>
-      </w:r>
-      <w:proofErr w:type="gramEnd"/>
+      <w:r>
+        <w:t>gl_Position.x += x + vPosition.x;</w:t>
+      </w:r>
+    </w:p>
+    <w:p>
+      <w:r>
+        <w:t>gl_Position.y += y + vPosition.y;</w:t>
+      </w:r>
+    </w:p>
+    <w:p>
+      <w:r>
+        <w:t>gl_Position.z = 0.0;</w:t>
+      </w:r>
+    </w:p>
+    <w:p>
+      <w:r>
+        <w:t>gl_Position.w = 1.0;</w:t>
+      </w:r>
     </w:p>
     <w:p/>
     <w:p>
@@ -324,44 +244,20 @@
           <w:b/>
           <w:color w:val="FF0000"/>
         </w:rPr>
-        <w:t xml:space="preserve">and describe what the W attribute of </w:t>
-      </w:r>
-      <w:proofErr w:type="spellStart"/>
+        <w:t>and describe what the W attribute of gl_Position is in Q2!</w:t>
+      </w:r>
       <w:r>
         <w:rPr>
           <w:b/>
           <w:color w:val="FF0000"/>
         </w:rPr>
-        <w:t>gl_Position</w:t>
-      </w:r>
-      <w:proofErr w:type="spellEnd"/>
-      <w:r>
-        <w:rPr>
-          <w:b/>
-          <w:color w:val="FF0000"/>
-        </w:rPr>
-        <w:t xml:space="preserve"> is in Q2!</w:t>
-      </w:r>
-      <w:r>
-        <w:rPr>
-          <w:b/>
-          <w:color w:val="FF0000"/>
-        </w:rPr>
         <w:t xml:space="preserve">  (We also talked about it in class, but I'm looking for a bit more detail).</w:t>
       </w:r>
     </w:p>
     <w:p/>
     <w:p>
       <w:r>
-        <w:t xml:space="preserve">Here, we're updating the x and y </w:t>
-      </w:r>
-      <w:proofErr w:type="gramStart"/>
-      <w:r>
-        <w:t>position</w:t>
-      </w:r>
-      <w:proofErr w:type="gramEnd"/>
-      <w:r>
-        <w:t xml:space="preserve"> each loop.  The x and y variables are defined as uniform, one of those special variable types we need.  We'll consume them in JavaScript momentarily.</w:t>
+        <w:t>Here, we're updating the x and y position each loop.  The x and y variables are defined as uniform, one of those special variable types we need.  We'll consume them in JavaScript momentarily.</w:t>
       </w:r>
     </w:p>
     <w:p/>
@@ -373,15 +269,7 @@
     <w:p/>
     <w:p>
       <w:r>
-        <w:t xml:space="preserve">First, define some new </w:t>
-      </w:r>
-      <w:proofErr w:type="spellStart"/>
-      <w:r>
-        <w:t>globals</w:t>
-      </w:r>
-      <w:proofErr w:type="spellEnd"/>
-      <w:r>
-        <w:t xml:space="preserve"> (we're in the JavaScript file now).  We'll need those shader variables, local versions, and a directional indicator.</w:t>
+        <w:t>First, define some new globals (we're in the JavaScript file now).  We'll need those shader variables, local versions, and a directional indicator.</w:t>
       </w:r>
     </w:p>
     <w:p/>
@@ -397,150 +285,60 @@
           <w:rFonts w:ascii="Consolas" w:eastAsia="Consolas" w:hAnsi="Consolas" w:cs="Consolas"/>
         </w:rPr>
         <w:lastRenderedPageBreak/>
-        <w:t xml:space="preserve">var x = </w:t>
-      </w:r>
-      <w:proofErr w:type="gramStart"/>
-      <w:r>
-        <w:rPr>
-          <w:rFonts w:ascii="Consolas" w:eastAsia="Consolas" w:hAnsi="Consolas" w:cs="Consolas"/>
-        </w:rPr>
-        <w:t>0.0;</w:t>
-      </w:r>
-      <w:proofErr w:type="gramEnd"/>
-    </w:p>
-    <w:p>
-      <w:pPr>
-        <w:rPr>
-          <w:rFonts w:ascii="Consolas" w:eastAsia="Consolas" w:hAnsi="Consolas" w:cs="Consolas"/>
-        </w:rPr>
-      </w:pPr>
-      <w:r>
-        <w:rPr>
-          <w:rFonts w:ascii="Consolas" w:eastAsia="Consolas" w:hAnsi="Consolas" w:cs="Consolas"/>
-        </w:rPr>
-        <w:t xml:space="preserve">var y = </w:t>
-      </w:r>
-      <w:proofErr w:type="gramStart"/>
-      <w:r>
-        <w:rPr>
-          <w:rFonts w:ascii="Consolas" w:eastAsia="Consolas" w:hAnsi="Consolas" w:cs="Consolas"/>
-        </w:rPr>
-        <w:t>0.0;</w:t>
-      </w:r>
-      <w:proofErr w:type="gramEnd"/>
-    </w:p>
-    <w:p>
-      <w:pPr>
-        <w:rPr>
-          <w:rFonts w:ascii="Consolas" w:eastAsia="Consolas" w:hAnsi="Consolas" w:cs="Consolas"/>
-        </w:rPr>
-      </w:pPr>
-      <w:r>
-        <w:rPr>
-          <w:rFonts w:ascii="Consolas" w:eastAsia="Consolas" w:hAnsi="Consolas" w:cs="Consolas"/>
-        </w:rPr>
-        <w:t xml:space="preserve">var </w:t>
-      </w:r>
-      <w:proofErr w:type="spellStart"/>
-      <w:r>
-        <w:rPr>
-          <w:rFonts w:ascii="Consolas" w:eastAsia="Consolas" w:hAnsi="Consolas" w:cs="Consolas"/>
-        </w:rPr>
-        <w:t>xLoc</w:t>
-      </w:r>
-      <w:proofErr w:type="spellEnd"/>
-      <w:r>
-        <w:rPr>
-          <w:rFonts w:ascii="Consolas" w:eastAsia="Consolas" w:hAnsi="Consolas" w:cs="Consolas"/>
-        </w:rPr>
-        <w:t xml:space="preserve">, </w:t>
-      </w:r>
-      <w:proofErr w:type="spellStart"/>
-      <w:proofErr w:type="gramStart"/>
-      <w:r>
-        <w:rPr>
-          <w:rFonts w:ascii="Consolas" w:eastAsia="Consolas" w:hAnsi="Consolas" w:cs="Consolas"/>
-        </w:rPr>
-        <w:t>yLoc</w:t>
-      </w:r>
-      <w:proofErr w:type="spellEnd"/>
-      <w:r>
-        <w:rPr>
-          <w:rFonts w:ascii="Consolas" w:eastAsia="Consolas" w:hAnsi="Consolas" w:cs="Consolas"/>
-        </w:rPr>
-        <w:t>;</w:t>
-      </w:r>
-      <w:proofErr w:type="gramEnd"/>
-    </w:p>
-    <w:p>
-      <w:pPr>
-        <w:rPr>
-          <w:rFonts w:ascii="Consolas" w:eastAsia="Consolas" w:hAnsi="Consolas" w:cs="Consolas"/>
-        </w:rPr>
-      </w:pPr>
-      <w:r>
-        <w:rPr>
-          <w:rFonts w:ascii="Consolas" w:eastAsia="Consolas" w:hAnsi="Consolas" w:cs="Consolas"/>
-        </w:rPr>
-        <w:t xml:space="preserve">var </w:t>
-      </w:r>
-      <w:proofErr w:type="spellStart"/>
-      <w:r>
-        <w:rPr>
-          <w:rFonts w:ascii="Consolas" w:eastAsia="Consolas" w:hAnsi="Consolas" w:cs="Consolas"/>
-        </w:rPr>
-        <w:t>xDir</w:t>
-      </w:r>
-      <w:proofErr w:type="spellEnd"/>
-      <w:r>
-        <w:rPr>
-          <w:rFonts w:ascii="Consolas" w:eastAsia="Consolas" w:hAnsi="Consolas" w:cs="Consolas"/>
-        </w:rPr>
-        <w:t xml:space="preserve"> = </w:t>
-      </w:r>
-      <w:proofErr w:type="gramStart"/>
-      <w:r>
-        <w:rPr>
-          <w:rFonts w:ascii="Consolas" w:eastAsia="Consolas" w:hAnsi="Consolas" w:cs="Consolas"/>
-        </w:rPr>
-        <w:t>1.0;</w:t>
-      </w:r>
-      <w:proofErr w:type="gramEnd"/>
-    </w:p>
-    <w:p>
-      <w:pPr>
-        <w:rPr>
-          <w:rFonts w:ascii="Consolas" w:eastAsia="Consolas" w:hAnsi="Consolas" w:cs="Consolas"/>
-        </w:rPr>
-      </w:pPr>
-      <w:r>
-        <w:rPr>
-          <w:rFonts w:ascii="Consolas" w:eastAsia="Consolas" w:hAnsi="Consolas" w:cs="Consolas"/>
-        </w:rPr>
-        <w:t xml:space="preserve">var </w:t>
-      </w:r>
-      <w:proofErr w:type="spellStart"/>
-      <w:r>
-        <w:rPr>
-          <w:rFonts w:ascii="Consolas" w:eastAsia="Consolas" w:hAnsi="Consolas" w:cs="Consolas"/>
-        </w:rPr>
-        <w:t>yDir</w:t>
-      </w:r>
-      <w:proofErr w:type="spellEnd"/>
-      <w:r>
-        <w:rPr>
-          <w:rFonts w:ascii="Consolas" w:eastAsia="Consolas" w:hAnsi="Consolas" w:cs="Consolas"/>
-        </w:rPr>
-        <w:t xml:space="preserve"> = </w:t>
-      </w:r>
-      <w:proofErr w:type="gramStart"/>
-      <w:r>
-        <w:rPr>
-          <w:rFonts w:ascii="Consolas" w:eastAsia="Consolas" w:hAnsi="Consolas" w:cs="Consolas"/>
-        </w:rPr>
-        <w:t>1.0;</w:t>
-      </w:r>
-      <w:proofErr w:type="gramEnd"/>
+        <w:t>var x = 0.0;</w:t>
+      </w:r>
+    </w:p>
+    <w:p>
+      <w:pPr>
+        <w:rPr>
+          <w:rFonts w:ascii="Consolas" w:eastAsia="Consolas" w:hAnsi="Consolas" w:cs="Consolas"/>
+        </w:rPr>
+      </w:pPr>
+      <w:r>
+        <w:rPr>
+          <w:rFonts w:ascii="Consolas" w:eastAsia="Consolas" w:hAnsi="Consolas" w:cs="Consolas"/>
+        </w:rPr>
+        <w:t>var y = 0.0;</w:t>
+      </w:r>
+    </w:p>
+    <w:p>
+      <w:pPr>
+        <w:rPr>
+          <w:rFonts w:ascii="Consolas" w:eastAsia="Consolas" w:hAnsi="Consolas" w:cs="Consolas"/>
+        </w:rPr>
+      </w:pPr>
+      <w:r>
+        <w:rPr>
+          <w:rFonts w:ascii="Consolas" w:eastAsia="Consolas" w:hAnsi="Consolas" w:cs="Consolas"/>
+        </w:rPr>
+        <w:t>var xLoc, yLoc;</w:t>
+      </w:r>
+    </w:p>
+    <w:p>
+      <w:pPr>
+        <w:rPr>
+          <w:rFonts w:ascii="Consolas" w:eastAsia="Consolas" w:hAnsi="Consolas" w:cs="Consolas"/>
+        </w:rPr>
+      </w:pPr>
+      <w:r>
+        <w:rPr>
+          <w:rFonts w:ascii="Consolas" w:eastAsia="Consolas" w:hAnsi="Consolas" w:cs="Consolas"/>
+        </w:rPr>
+        <w:t>var xDir = 1.0;</w:t>
+      </w:r>
+    </w:p>
+    <w:p>
+      <w:pPr>
+        <w:rPr>
+          <w:rFonts w:ascii="Consolas" w:eastAsia="Consolas" w:hAnsi="Consolas" w:cs="Consolas"/>
+        </w:rPr>
+      </w:pPr>
+      <w:r>
+        <w:rPr>
+          <w:rFonts w:ascii="Consolas" w:eastAsia="Consolas" w:hAnsi="Consolas" w:cs="Consolas"/>
+        </w:rPr>
+        <w:t>var yDir = 1.0;</w:t>
+      </w:r>
     </w:p>
     <w:p/>
     <w:p>
@@ -559,65 +357,21 @@
         <w:rPr>
           <w:rFonts w:ascii="Consolas" w:eastAsia="Consolas" w:hAnsi="Consolas" w:cs="Consolas"/>
         </w:rPr>
-        <w:t xml:space="preserve">function </w:t>
-      </w:r>
-      <w:proofErr w:type="spellStart"/>
-      <w:proofErr w:type="gramStart"/>
-      <w:r>
-        <w:rPr>
-          <w:rFonts w:ascii="Consolas" w:eastAsia="Consolas" w:hAnsi="Consolas" w:cs="Consolas"/>
-        </w:rPr>
-        <w:t>getRandomArbitrary</w:t>
-      </w:r>
-      <w:proofErr w:type="spellEnd"/>
-      <w:r>
-        <w:rPr>
-          <w:rFonts w:ascii="Consolas" w:eastAsia="Consolas" w:hAnsi="Consolas" w:cs="Consolas"/>
-        </w:rPr>
-        <w:t>(</w:t>
-      </w:r>
-      <w:proofErr w:type="gramEnd"/>
-      <w:r>
-        <w:rPr>
-          <w:rFonts w:ascii="Consolas" w:eastAsia="Consolas" w:hAnsi="Consolas" w:cs="Consolas"/>
-        </w:rPr>
-        <w:t>min, max) {</w:t>
-      </w:r>
-    </w:p>
-    <w:p>
-      <w:pPr>
-        <w:rPr>
-          <w:rFonts w:ascii="Consolas" w:eastAsia="Consolas" w:hAnsi="Consolas" w:cs="Consolas"/>
-        </w:rPr>
-      </w:pPr>
-      <w:r>
-        <w:rPr>
-          <w:rFonts w:ascii="Consolas" w:eastAsia="Consolas" w:hAnsi="Consolas" w:cs="Consolas"/>
-        </w:rPr>
-        <w:t xml:space="preserve">  return </w:t>
-      </w:r>
-      <w:proofErr w:type="spellStart"/>
-      <w:r>
-        <w:rPr>
-          <w:rFonts w:ascii="Consolas" w:eastAsia="Consolas" w:hAnsi="Consolas" w:cs="Consolas"/>
-        </w:rPr>
-        <w:t>Math.random</w:t>
-      </w:r>
-      <w:proofErr w:type="spellEnd"/>
-      <w:r>
-        <w:rPr>
-          <w:rFonts w:ascii="Consolas" w:eastAsia="Consolas" w:hAnsi="Consolas" w:cs="Consolas"/>
-        </w:rPr>
-        <w:t xml:space="preserve">() * (max - min) + </w:t>
-      </w:r>
-      <w:proofErr w:type="gramStart"/>
-      <w:r>
-        <w:rPr>
-          <w:rFonts w:ascii="Consolas" w:eastAsia="Consolas" w:hAnsi="Consolas" w:cs="Consolas"/>
-        </w:rPr>
-        <w:t>min;</w:t>
-      </w:r>
-      <w:proofErr w:type="gramEnd"/>
+        <w:t>function getRandomArbitrary(min, max) {</w:t>
+      </w:r>
+    </w:p>
+    <w:p>
+      <w:pPr>
+        <w:rPr>
+          <w:rFonts w:ascii="Consolas" w:eastAsia="Consolas" w:hAnsi="Consolas" w:cs="Consolas"/>
+        </w:rPr>
+      </w:pPr>
+      <w:r>
+        <w:rPr>
+          <w:rFonts w:ascii="Consolas" w:eastAsia="Consolas" w:hAnsi="Consolas" w:cs="Consolas"/>
+        </w:rPr>
+        <w:t xml:space="preserve">  return Math.random() * (max - min) + min;</w:t>
+      </w:r>
     </w:p>
     <w:p>
       <w:pPr>
@@ -652,21 +406,11 @@
       <w:r>
         <w:t xml:space="preserve">After the call to </w:t>
       </w:r>
-      <w:proofErr w:type="spellStart"/>
-      <w:proofErr w:type="gramStart"/>
-      <w:r>
-        <w:rPr>
-          <w:rFonts w:ascii="Consolas" w:eastAsia="Consolas" w:hAnsi="Consolas" w:cs="Consolas"/>
-        </w:rPr>
-        <w:t>gl.useProgram</w:t>
-      </w:r>
-      <w:proofErr w:type="spellEnd"/>
-      <w:proofErr w:type="gramEnd"/>
-      <w:r>
-        <w:rPr>
-          <w:rFonts w:ascii="Consolas" w:eastAsia="Consolas" w:hAnsi="Consolas" w:cs="Consolas"/>
-        </w:rPr>
-        <w:t>(program)</w:t>
+      <w:r>
+        <w:rPr>
+          <w:rFonts w:ascii="Consolas" w:eastAsia="Consolas" w:hAnsi="Consolas" w:cs="Consolas"/>
+        </w:rPr>
+        <w:t>gl.useProgram(program)</w:t>
       </w:r>
       <w:r>
         <w:t>, add the following:</w:t>
@@ -679,72 +423,24 @@
           <w:rFonts w:ascii="Consolas" w:eastAsia="Consolas" w:hAnsi="Consolas" w:cs="Consolas"/>
         </w:rPr>
       </w:pPr>
-      <w:proofErr w:type="spellStart"/>
-      <w:r>
-        <w:rPr>
-          <w:rFonts w:ascii="Consolas" w:eastAsia="Consolas" w:hAnsi="Consolas" w:cs="Consolas"/>
-        </w:rPr>
-        <w:t>xLoc</w:t>
-      </w:r>
-      <w:proofErr w:type="spellEnd"/>
-      <w:r>
-        <w:rPr>
-          <w:rFonts w:ascii="Consolas" w:eastAsia="Consolas" w:hAnsi="Consolas" w:cs="Consolas"/>
-        </w:rPr>
-        <w:t xml:space="preserve"> = </w:t>
-      </w:r>
-      <w:proofErr w:type="spellStart"/>
-      <w:proofErr w:type="gramStart"/>
-      <w:r>
-        <w:rPr>
-          <w:rFonts w:ascii="Consolas" w:eastAsia="Consolas" w:hAnsi="Consolas" w:cs="Consolas"/>
-        </w:rPr>
-        <w:t>gl.getUniformLocation</w:t>
-      </w:r>
-      <w:proofErr w:type="spellEnd"/>
-      <w:proofErr w:type="gramEnd"/>
-      <w:r>
-        <w:rPr>
-          <w:rFonts w:ascii="Consolas" w:eastAsia="Consolas" w:hAnsi="Consolas" w:cs="Consolas"/>
-        </w:rPr>
-        <w:t>(program, "x");</w:t>
-      </w:r>
-    </w:p>
-    <w:p>
-      <w:pPr>
-        <w:rPr>
-          <w:rFonts w:ascii="Consolas" w:eastAsia="Consolas" w:hAnsi="Consolas" w:cs="Consolas"/>
-        </w:rPr>
-      </w:pPr>
-      <w:proofErr w:type="spellStart"/>
-      <w:r>
-        <w:rPr>
-          <w:rFonts w:ascii="Consolas" w:eastAsia="Consolas" w:hAnsi="Consolas" w:cs="Consolas"/>
-        </w:rPr>
-        <w:t>yLoc</w:t>
-      </w:r>
-      <w:proofErr w:type="spellEnd"/>
-      <w:r>
-        <w:rPr>
-          <w:rFonts w:ascii="Consolas" w:eastAsia="Consolas" w:hAnsi="Consolas" w:cs="Consolas"/>
-        </w:rPr>
-        <w:t xml:space="preserve"> = </w:t>
-      </w:r>
-      <w:proofErr w:type="spellStart"/>
-      <w:proofErr w:type="gramStart"/>
-      <w:r>
-        <w:rPr>
-          <w:rFonts w:ascii="Consolas" w:eastAsia="Consolas" w:hAnsi="Consolas" w:cs="Consolas"/>
-        </w:rPr>
-        <w:t>gl.getUniformLocation</w:t>
-      </w:r>
-      <w:proofErr w:type="spellEnd"/>
-      <w:proofErr w:type="gramEnd"/>
-      <w:r>
-        <w:rPr>
-          <w:rFonts w:ascii="Consolas" w:eastAsia="Consolas" w:hAnsi="Consolas" w:cs="Consolas"/>
-        </w:rPr>
-        <w:t>(program, "y");</w:t>
+      <w:r>
+        <w:rPr>
+          <w:rFonts w:ascii="Consolas" w:eastAsia="Consolas" w:hAnsi="Consolas" w:cs="Consolas"/>
+        </w:rPr>
+        <w:t>xLoc = gl.getUniformLocation(program, "x");</w:t>
+      </w:r>
+    </w:p>
+    <w:p>
+      <w:pPr>
+        <w:rPr>
+          <w:rFonts w:ascii="Consolas" w:eastAsia="Consolas" w:hAnsi="Consolas" w:cs="Consolas"/>
+        </w:rPr>
+      </w:pPr>
+      <w:r>
+        <w:rPr>
+          <w:rFonts w:ascii="Consolas" w:eastAsia="Consolas" w:hAnsi="Consolas" w:cs="Consolas"/>
+        </w:rPr>
+        <w:t>yLoc = gl.getUniformLocation(program, "y");</w:t>
       </w:r>
     </w:p>
     <w:p/>
@@ -752,16 +448,12 @@
       <w:r>
         <w:t xml:space="preserve">This will link up the shader to our application.  Main application is done, time to update render!  Previously, this was two lines of code.  Add the following prior to the call to </w:t>
       </w:r>
-      <w:proofErr w:type="spellStart"/>
-      <w:proofErr w:type="gramStart"/>
       <w:r>
         <w:rPr>
           <w:rFonts w:ascii="Consolas" w:eastAsia="Consolas" w:hAnsi="Consolas" w:cs="Consolas"/>
         </w:rPr>
         <w:t>gl.clear</w:t>
       </w:r>
-      <w:proofErr w:type="spellEnd"/>
-      <w:proofErr w:type="gramEnd"/>
       <w:r>
         <w:t>.</w:t>
       </w:r>
@@ -783,129 +475,53 @@
         <w:rPr>
           <w:rFonts w:ascii="Consolas" w:eastAsia="Consolas" w:hAnsi="Consolas" w:cs="Consolas"/>
         </w:rPr>
-        <w:t xml:space="preserve">x += 0.05 * </w:t>
-      </w:r>
-      <w:proofErr w:type="spellStart"/>
-      <w:proofErr w:type="gramStart"/>
-      <w:r>
-        <w:rPr>
-          <w:rFonts w:ascii="Consolas" w:eastAsia="Consolas" w:hAnsi="Consolas" w:cs="Consolas"/>
-        </w:rPr>
-        <w:t>xDir</w:t>
-      </w:r>
-      <w:proofErr w:type="spellEnd"/>
-      <w:r>
-        <w:rPr>
-          <w:rFonts w:ascii="Consolas" w:eastAsia="Consolas" w:hAnsi="Consolas" w:cs="Consolas"/>
-        </w:rPr>
-        <w:t>;</w:t>
-      </w:r>
-      <w:proofErr w:type="gramEnd"/>
-    </w:p>
-    <w:p>
-      <w:pPr>
-        <w:rPr>
-          <w:rFonts w:ascii="Consolas" w:eastAsia="Consolas" w:hAnsi="Consolas" w:cs="Consolas"/>
-        </w:rPr>
-      </w:pPr>
-      <w:r>
-        <w:rPr>
-          <w:rFonts w:ascii="Consolas" w:eastAsia="Consolas" w:hAnsi="Consolas" w:cs="Consolas"/>
-        </w:rPr>
-        <w:t xml:space="preserve">y += 0.1 * </w:t>
-      </w:r>
-      <w:proofErr w:type="spellStart"/>
-      <w:proofErr w:type="gramStart"/>
-      <w:r>
-        <w:rPr>
-          <w:rFonts w:ascii="Consolas" w:eastAsia="Consolas" w:hAnsi="Consolas" w:cs="Consolas"/>
-        </w:rPr>
-        <w:t>yDir</w:t>
-      </w:r>
-      <w:proofErr w:type="spellEnd"/>
-      <w:r>
-        <w:rPr>
-          <w:rFonts w:ascii="Consolas" w:eastAsia="Consolas" w:hAnsi="Consolas" w:cs="Consolas"/>
-        </w:rPr>
-        <w:t>;</w:t>
-      </w:r>
-      <w:proofErr w:type="gramEnd"/>
-    </w:p>
-    <w:p>
-      <w:pPr>
-        <w:rPr>
-          <w:rFonts w:ascii="Consolas" w:eastAsia="Consolas" w:hAnsi="Consolas" w:cs="Consolas"/>
-        </w:rPr>
-      </w:pPr>
-    </w:p>
-    <w:p>
-      <w:pPr>
-        <w:rPr>
-          <w:rFonts w:ascii="Consolas" w:eastAsia="Consolas" w:hAnsi="Consolas" w:cs="Consolas"/>
-        </w:rPr>
-      </w:pPr>
-      <w:proofErr w:type="gramStart"/>
-      <w:r>
-        <w:rPr>
-          <w:rFonts w:ascii="Consolas" w:eastAsia="Consolas" w:hAnsi="Consolas" w:cs="Consolas"/>
-        </w:rPr>
-        <w:t>gl.uniform</w:t>
-      </w:r>
-      <w:proofErr w:type="gramEnd"/>
-      <w:r>
-        <w:rPr>
-          <w:rFonts w:ascii="Consolas" w:eastAsia="Consolas" w:hAnsi="Consolas" w:cs="Consolas"/>
-        </w:rPr>
-        <w:t>1f(</w:t>
-      </w:r>
-      <w:proofErr w:type="spellStart"/>
-      <w:r>
-        <w:rPr>
-          <w:rFonts w:ascii="Consolas" w:eastAsia="Consolas" w:hAnsi="Consolas" w:cs="Consolas"/>
-        </w:rPr>
-        <w:t>xLoc</w:t>
-      </w:r>
-      <w:proofErr w:type="spellEnd"/>
-      <w:r>
-        <w:rPr>
-          <w:rFonts w:ascii="Consolas" w:eastAsia="Consolas" w:hAnsi="Consolas" w:cs="Consolas"/>
-        </w:rPr>
-        <w:t>, x);</w:t>
-      </w:r>
-    </w:p>
-    <w:p>
-      <w:pPr>
-        <w:rPr>
-          <w:rFonts w:ascii="Consolas" w:eastAsia="Consolas" w:hAnsi="Consolas" w:cs="Consolas"/>
-        </w:rPr>
-      </w:pPr>
-      <w:proofErr w:type="gramStart"/>
-      <w:r>
-        <w:rPr>
-          <w:rFonts w:ascii="Consolas" w:eastAsia="Consolas" w:hAnsi="Consolas" w:cs="Consolas"/>
-        </w:rPr>
-        <w:t>gl.uniform</w:t>
-      </w:r>
-      <w:proofErr w:type="gramEnd"/>
-      <w:r>
-        <w:rPr>
-          <w:rFonts w:ascii="Consolas" w:eastAsia="Consolas" w:hAnsi="Consolas" w:cs="Consolas"/>
-        </w:rPr>
-        <w:t>1f(</w:t>
-      </w:r>
-      <w:proofErr w:type="spellStart"/>
-      <w:r>
-        <w:rPr>
-          <w:rFonts w:ascii="Consolas" w:eastAsia="Consolas" w:hAnsi="Consolas" w:cs="Consolas"/>
-        </w:rPr>
-        <w:t>yLoc</w:t>
-      </w:r>
-      <w:proofErr w:type="spellEnd"/>
-      <w:r>
-        <w:rPr>
-          <w:rFonts w:ascii="Consolas" w:eastAsia="Consolas" w:hAnsi="Consolas" w:cs="Consolas"/>
-        </w:rPr>
-        <w:t>, y);</w:t>
+        <w:t>x += 0.05 * xDir;</w:t>
+      </w:r>
+    </w:p>
+    <w:p>
+      <w:pPr>
+        <w:rPr>
+          <w:rFonts w:ascii="Consolas" w:eastAsia="Consolas" w:hAnsi="Consolas" w:cs="Consolas"/>
+        </w:rPr>
+      </w:pPr>
+      <w:r>
+        <w:rPr>
+          <w:rFonts w:ascii="Consolas" w:eastAsia="Consolas" w:hAnsi="Consolas" w:cs="Consolas"/>
+        </w:rPr>
+        <w:t>y += 0.1 * yDir;</w:t>
+      </w:r>
+    </w:p>
+    <w:p>
+      <w:pPr>
+        <w:rPr>
+          <w:rFonts w:ascii="Consolas" w:eastAsia="Consolas" w:hAnsi="Consolas" w:cs="Consolas"/>
+        </w:rPr>
+      </w:pPr>
+    </w:p>
+    <w:p>
+      <w:pPr>
+        <w:rPr>
+          <w:rFonts w:ascii="Consolas" w:eastAsia="Consolas" w:hAnsi="Consolas" w:cs="Consolas"/>
+        </w:rPr>
+      </w:pPr>
+      <w:r>
+        <w:rPr>
+          <w:rFonts w:ascii="Consolas" w:eastAsia="Consolas" w:hAnsi="Consolas" w:cs="Consolas"/>
+        </w:rPr>
+        <w:t>gl.uniform1f(xLoc, x);</w:t>
+      </w:r>
+    </w:p>
+    <w:p>
+      <w:pPr>
+        <w:rPr>
+          <w:rFonts w:ascii="Consolas" w:eastAsia="Consolas" w:hAnsi="Consolas" w:cs="Consolas"/>
+        </w:rPr>
+      </w:pPr>
+      <w:r>
+        <w:rPr>
+          <w:rFonts w:ascii="Consolas" w:eastAsia="Consolas" w:hAnsi="Consolas" w:cs="Consolas"/>
+        </w:rPr>
+        <w:t>gl.uniform1f(yLoc, y);</w:t>
       </w:r>
     </w:p>
     <w:p>
@@ -939,19 +555,11 @@
       <w:r>
         <w:t xml:space="preserve">Drop one of these at the end of the </w:t>
       </w:r>
-      <w:proofErr w:type="gramStart"/>
-      <w:r>
-        <w:rPr>
-          <w:rFonts w:ascii="Consolas" w:eastAsia="Consolas" w:hAnsi="Consolas" w:cs="Consolas"/>
-        </w:rPr>
-        <w:t>render(</w:t>
-      </w:r>
-      <w:proofErr w:type="gramEnd"/>
-      <w:r>
-        <w:rPr>
-          <w:rFonts w:ascii="Consolas" w:eastAsia="Consolas" w:hAnsi="Consolas" w:cs="Consolas"/>
-        </w:rPr>
-        <w:t xml:space="preserve">) </w:t>
+      <w:r>
+        <w:rPr>
+          <w:rFonts w:ascii="Consolas" w:eastAsia="Consolas" w:hAnsi="Consolas" w:cs="Consolas"/>
+        </w:rPr>
+        <w:t xml:space="preserve">render() </w:t>
       </w:r>
       <w:r>
         <w:t>function:</w:t>
@@ -970,21 +578,11 @@
           <w:rFonts w:ascii="Consolas" w:eastAsia="Consolas" w:hAnsi="Consolas" w:cs="Consolas"/>
         </w:rPr>
       </w:pPr>
-      <w:proofErr w:type="spellStart"/>
-      <w:proofErr w:type="gramStart"/>
-      <w:r>
-        <w:rPr>
-          <w:rFonts w:ascii="Consolas" w:eastAsia="Consolas" w:hAnsi="Consolas" w:cs="Consolas"/>
-        </w:rPr>
-        <w:t>window.requestAnimFrame</w:t>
-      </w:r>
-      <w:proofErr w:type="spellEnd"/>
-      <w:proofErr w:type="gramEnd"/>
-      <w:r>
-        <w:rPr>
-          <w:rFonts w:ascii="Consolas" w:eastAsia="Consolas" w:hAnsi="Consolas" w:cs="Consolas"/>
-        </w:rPr>
-        <w:t>(render);</w:t>
+      <w:r>
+        <w:rPr>
+          <w:rFonts w:ascii="Consolas" w:eastAsia="Consolas" w:hAnsi="Consolas" w:cs="Consolas"/>
+        </w:rPr>
+        <w:t>window.requestAnimFrame(render);</w:t>
       </w:r>
     </w:p>
     <w:p>
@@ -1083,78 +681,34 @@
         <w:rPr>
           <w:rFonts w:ascii="Consolas" w:eastAsia="Consolas" w:hAnsi="Consolas" w:cs="Consolas"/>
         </w:rPr>
-        <w:t xml:space="preserve">if (y &gt; 0.9) </w:t>
-      </w:r>
-      <w:proofErr w:type="gramStart"/>
-      <w:r>
-        <w:rPr>
-          <w:rFonts w:ascii="Consolas" w:eastAsia="Consolas" w:hAnsi="Consolas" w:cs="Consolas"/>
-        </w:rPr>
-        <w:t>{ /</w:t>
-      </w:r>
-      <w:proofErr w:type="gramEnd"/>
-      <w:r>
-        <w:rPr>
-          <w:rFonts w:ascii="Consolas" w:eastAsia="Consolas" w:hAnsi="Consolas" w:cs="Consolas"/>
-        </w:rPr>
-        <w:t>/ top hit -- reverse y but keep x</w:t>
-      </w:r>
-    </w:p>
-    <w:p>
-      <w:pPr>
-        <w:rPr>
-          <w:rFonts w:ascii="Consolas" w:eastAsia="Consolas" w:hAnsi="Consolas" w:cs="Consolas"/>
-        </w:rPr>
-      </w:pPr>
-      <w:r>
-        <w:rPr>
-          <w:rFonts w:ascii="Consolas" w:eastAsia="Consolas" w:hAnsi="Consolas" w:cs="Consolas"/>
-        </w:rPr>
-        <w:t xml:space="preserve">  y = </w:t>
-      </w:r>
-      <w:proofErr w:type="gramStart"/>
-      <w:r>
-        <w:rPr>
-          <w:rFonts w:ascii="Consolas" w:eastAsia="Consolas" w:hAnsi="Consolas" w:cs="Consolas"/>
-        </w:rPr>
-        <w:t>0.9;</w:t>
-      </w:r>
-      <w:proofErr w:type="gramEnd"/>
-    </w:p>
-    <w:p>
-      <w:pPr>
-        <w:rPr>
-          <w:rFonts w:ascii="Consolas" w:eastAsia="Consolas" w:hAnsi="Consolas" w:cs="Consolas"/>
-        </w:rPr>
-      </w:pPr>
-      <w:r>
-        <w:rPr>
-          <w:rFonts w:ascii="Consolas" w:eastAsia="Consolas" w:hAnsi="Consolas" w:cs="Consolas"/>
-        </w:rPr>
-        <w:t xml:space="preserve">  </w:t>
-      </w:r>
-      <w:proofErr w:type="spellStart"/>
-      <w:r>
-        <w:rPr>
-          <w:rFonts w:ascii="Consolas" w:eastAsia="Consolas" w:hAnsi="Consolas" w:cs="Consolas"/>
-        </w:rPr>
-        <w:t>yDir</w:t>
-      </w:r>
-      <w:proofErr w:type="spellEnd"/>
-      <w:r>
-        <w:rPr>
-          <w:rFonts w:ascii="Consolas" w:eastAsia="Consolas" w:hAnsi="Consolas" w:cs="Consolas"/>
-        </w:rPr>
-        <w:t xml:space="preserve"> *= </w:t>
-      </w:r>
-      <w:proofErr w:type="gramStart"/>
-      <w:r>
-        <w:rPr>
-          <w:rFonts w:ascii="Consolas" w:eastAsia="Consolas" w:hAnsi="Consolas" w:cs="Consolas"/>
-        </w:rPr>
-        <w:t>-1.0;</w:t>
-      </w:r>
-      <w:proofErr w:type="gramEnd"/>
+        <w:t>if (y &gt; 0.9) { // top hit -- reverse y but keep x</w:t>
+      </w:r>
+    </w:p>
+    <w:p>
+      <w:pPr>
+        <w:rPr>
+          <w:rFonts w:ascii="Consolas" w:eastAsia="Consolas" w:hAnsi="Consolas" w:cs="Consolas"/>
+        </w:rPr>
+      </w:pPr>
+      <w:r>
+        <w:rPr>
+          <w:rFonts w:ascii="Consolas" w:eastAsia="Consolas" w:hAnsi="Consolas" w:cs="Consolas"/>
+        </w:rPr>
+        <w:t xml:space="preserve">  y = 0.9;</w:t>
+      </w:r>
+    </w:p>
+    <w:p>
+      <w:pPr>
+        <w:rPr>
+          <w:rFonts w:ascii="Consolas" w:eastAsia="Consolas" w:hAnsi="Consolas" w:cs="Consolas"/>
+        </w:rPr>
+      </w:pPr>
+      <w:r>
+        <w:rPr>
+          <w:rFonts w:ascii="Consolas" w:eastAsia="Consolas" w:hAnsi="Consolas" w:cs="Consolas"/>
+        </w:rPr>
+        <w:t xml:space="preserve">  yDir *= -1.0;</w:t>
+      </w:r>
     </w:p>
     <w:p>
       <w:pPr>
@@ -1186,78 +740,34 @@
         <w:rPr>
           <w:rFonts w:ascii="Consolas" w:eastAsia="Consolas" w:hAnsi="Consolas" w:cs="Consolas"/>
         </w:rPr>
-        <w:t xml:space="preserve">if (x &gt; 0.9) </w:t>
-      </w:r>
-      <w:proofErr w:type="gramStart"/>
-      <w:r>
-        <w:rPr>
-          <w:rFonts w:ascii="Consolas" w:eastAsia="Consolas" w:hAnsi="Consolas" w:cs="Consolas"/>
-        </w:rPr>
-        <w:t>{ /</w:t>
-      </w:r>
-      <w:proofErr w:type="gramEnd"/>
-      <w:r>
-        <w:rPr>
-          <w:rFonts w:ascii="Consolas" w:eastAsia="Consolas" w:hAnsi="Consolas" w:cs="Consolas"/>
-        </w:rPr>
-        <w:t>/ right hit -- reverse x but keep y</w:t>
-      </w:r>
-    </w:p>
-    <w:p>
-      <w:pPr>
-        <w:rPr>
-          <w:rFonts w:ascii="Consolas" w:eastAsia="Consolas" w:hAnsi="Consolas" w:cs="Consolas"/>
-        </w:rPr>
-      </w:pPr>
-      <w:r>
-        <w:rPr>
-          <w:rFonts w:ascii="Consolas" w:eastAsia="Consolas" w:hAnsi="Consolas" w:cs="Consolas"/>
-        </w:rPr>
-        <w:t xml:space="preserve">  x = </w:t>
-      </w:r>
-      <w:proofErr w:type="gramStart"/>
-      <w:r>
-        <w:rPr>
-          <w:rFonts w:ascii="Consolas" w:eastAsia="Consolas" w:hAnsi="Consolas" w:cs="Consolas"/>
-        </w:rPr>
-        <w:t>0.9;</w:t>
-      </w:r>
-      <w:proofErr w:type="gramEnd"/>
-    </w:p>
-    <w:p>
-      <w:pPr>
-        <w:rPr>
-          <w:rFonts w:ascii="Consolas" w:eastAsia="Consolas" w:hAnsi="Consolas" w:cs="Consolas"/>
-        </w:rPr>
-      </w:pPr>
-      <w:r>
-        <w:rPr>
-          <w:rFonts w:ascii="Consolas" w:eastAsia="Consolas" w:hAnsi="Consolas" w:cs="Consolas"/>
-        </w:rPr>
-        <w:t xml:space="preserve">  </w:t>
-      </w:r>
-      <w:proofErr w:type="spellStart"/>
-      <w:r>
-        <w:rPr>
-          <w:rFonts w:ascii="Consolas" w:eastAsia="Consolas" w:hAnsi="Consolas" w:cs="Consolas"/>
-        </w:rPr>
-        <w:t>xDir</w:t>
-      </w:r>
-      <w:proofErr w:type="spellEnd"/>
-      <w:r>
-        <w:rPr>
-          <w:rFonts w:ascii="Consolas" w:eastAsia="Consolas" w:hAnsi="Consolas" w:cs="Consolas"/>
-        </w:rPr>
-        <w:t xml:space="preserve"> *= </w:t>
-      </w:r>
-      <w:proofErr w:type="gramStart"/>
-      <w:r>
-        <w:rPr>
-          <w:rFonts w:ascii="Consolas" w:eastAsia="Consolas" w:hAnsi="Consolas" w:cs="Consolas"/>
-        </w:rPr>
-        <w:t>-1.0;</w:t>
-      </w:r>
-      <w:proofErr w:type="gramEnd"/>
+        <w:t>if (x &gt; 0.9) { // right hit -- reverse x but keep y</w:t>
+      </w:r>
+    </w:p>
+    <w:p>
+      <w:pPr>
+        <w:rPr>
+          <w:rFonts w:ascii="Consolas" w:eastAsia="Consolas" w:hAnsi="Consolas" w:cs="Consolas"/>
+        </w:rPr>
+      </w:pPr>
+      <w:r>
+        <w:rPr>
+          <w:rFonts w:ascii="Consolas" w:eastAsia="Consolas" w:hAnsi="Consolas" w:cs="Consolas"/>
+        </w:rPr>
+        <w:t xml:space="preserve">  x = 0.9;</w:t>
+      </w:r>
+    </w:p>
+    <w:p>
+      <w:pPr>
+        <w:rPr>
+          <w:rFonts w:ascii="Consolas" w:eastAsia="Consolas" w:hAnsi="Consolas" w:cs="Consolas"/>
+        </w:rPr>
+      </w:pPr>
+      <w:r>
+        <w:rPr>
+          <w:rFonts w:ascii="Consolas" w:eastAsia="Consolas" w:hAnsi="Consolas" w:cs="Consolas"/>
+        </w:rPr>
+        <w:t xml:space="preserve">  xDir *= -1.0;</w:t>
+      </w:r>
     </w:p>
     <w:p>
       <w:pPr>
@@ -1289,78 +799,34 @@
         <w:rPr>
           <w:rFonts w:ascii="Consolas" w:eastAsia="Consolas" w:hAnsi="Consolas" w:cs="Consolas"/>
         </w:rPr>
-        <w:t xml:space="preserve">if (y &lt; -0.9) </w:t>
-      </w:r>
-      <w:proofErr w:type="gramStart"/>
-      <w:r>
-        <w:rPr>
-          <w:rFonts w:ascii="Consolas" w:eastAsia="Consolas" w:hAnsi="Consolas" w:cs="Consolas"/>
-        </w:rPr>
-        <w:t>{ /</w:t>
-      </w:r>
-      <w:proofErr w:type="gramEnd"/>
-      <w:r>
-        <w:rPr>
-          <w:rFonts w:ascii="Consolas" w:eastAsia="Consolas" w:hAnsi="Consolas" w:cs="Consolas"/>
-        </w:rPr>
-        <w:t>/ bottom hit -- reverse y but keep x</w:t>
-      </w:r>
-    </w:p>
-    <w:p>
-      <w:pPr>
-        <w:rPr>
-          <w:rFonts w:ascii="Consolas" w:eastAsia="Consolas" w:hAnsi="Consolas" w:cs="Consolas"/>
-        </w:rPr>
-      </w:pPr>
-      <w:r>
-        <w:rPr>
-          <w:rFonts w:ascii="Consolas" w:eastAsia="Consolas" w:hAnsi="Consolas" w:cs="Consolas"/>
-        </w:rPr>
-        <w:t xml:space="preserve">  y = </w:t>
-      </w:r>
-      <w:proofErr w:type="gramStart"/>
-      <w:r>
-        <w:rPr>
-          <w:rFonts w:ascii="Consolas" w:eastAsia="Consolas" w:hAnsi="Consolas" w:cs="Consolas"/>
-        </w:rPr>
-        <w:t>-0.9;</w:t>
-      </w:r>
-      <w:proofErr w:type="gramEnd"/>
-    </w:p>
-    <w:p>
-      <w:pPr>
-        <w:rPr>
-          <w:rFonts w:ascii="Consolas" w:eastAsia="Consolas" w:hAnsi="Consolas" w:cs="Consolas"/>
-        </w:rPr>
-      </w:pPr>
-      <w:r>
-        <w:rPr>
-          <w:rFonts w:ascii="Consolas" w:eastAsia="Consolas" w:hAnsi="Consolas" w:cs="Consolas"/>
-        </w:rPr>
-        <w:t xml:space="preserve">  </w:t>
-      </w:r>
-      <w:proofErr w:type="spellStart"/>
-      <w:r>
-        <w:rPr>
-          <w:rFonts w:ascii="Consolas" w:eastAsia="Consolas" w:hAnsi="Consolas" w:cs="Consolas"/>
-        </w:rPr>
-        <w:t>yDir</w:t>
-      </w:r>
-      <w:proofErr w:type="spellEnd"/>
-      <w:r>
-        <w:rPr>
-          <w:rFonts w:ascii="Consolas" w:eastAsia="Consolas" w:hAnsi="Consolas" w:cs="Consolas"/>
-        </w:rPr>
-        <w:t xml:space="preserve"> *= </w:t>
-      </w:r>
-      <w:proofErr w:type="gramStart"/>
-      <w:r>
-        <w:rPr>
-          <w:rFonts w:ascii="Consolas" w:eastAsia="Consolas" w:hAnsi="Consolas" w:cs="Consolas"/>
-        </w:rPr>
-        <w:t>-1.0;</w:t>
-      </w:r>
-      <w:proofErr w:type="gramEnd"/>
+        <w:t>if (y &lt; -0.9) { // bottom hit -- reverse y but keep x</w:t>
+      </w:r>
+    </w:p>
+    <w:p>
+      <w:pPr>
+        <w:rPr>
+          <w:rFonts w:ascii="Consolas" w:eastAsia="Consolas" w:hAnsi="Consolas" w:cs="Consolas"/>
+        </w:rPr>
+      </w:pPr>
+      <w:r>
+        <w:rPr>
+          <w:rFonts w:ascii="Consolas" w:eastAsia="Consolas" w:hAnsi="Consolas" w:cs="Consolas"/>
+        </w:rPr>
+        <w:t xml:space="preserve">  y = -0.9;</w:t>
+      </w:r>
+    </w:p>
+    <w:p>
+      <w:pPr>
+        <w:rPr>
+          <w:rFonts w:ascii="Consolas" w:eastAsia="Consolas" w:hAnsi="Consolas" w:cs="Consolas"/>
+        </w:rPr>
+      </w:pPr>
+      <w:r>
+        <w:rPr>
+          <w:rFonts w:ascii="Consolas" w:eastAsia="Consolas" w:hAnsi="Consolas" w:cs="Consolas"/>
+        </w:rPr>
+        <w:t xml:space="preserve">  yDir *= -1.0;</w:t>
+      </w:r>
     </w:p>
     <w:p>
       <w:pPr>
@@ -1392,78 +858,34 @@
         <w:rPr>
           <w:rFonts w:ascii="Consolas" w:eastAsia="Consolas" w:hAnsi="Consolas" w:cs="Consolas"/>
         </w:rPr>
-        <w:t xml:space="preserve">if (x &lt; -0.9) </w:t>
-      </w:r>
-      <w:proofErr w:type="gramStart"/>
-      <w:r>
-        <w:rPr>
-          <w:rFonts w:ascii="Consolas" w:eastAsia="Consolas" w:hAnsi="Consolas" w:cs="Consolas"/>
-        </w:rPr>
-        <w:t>{ /</w:t>
-      </w:r>
-      <w:proofErr w:type="gramEnd"/>
-      <w:r>
-        <w:rPr>
-          <w:rFonts w:ascii="Consolas" w:eastAsia="Consolas" w:hAnsi="Consolas" w:cs="Consolas"/>
-        </w:rPr>
-        <w:t>/ left hit -- reverse x but keep y</w:t>
-      </w:r>
-    </w:p>
-    <w:p>
-      <w:pPr>
-        <w:rPr>
-          <w:rFonts w:ascii="Consolas" w:eastAsia="Consolas" w:hAnsi="Consolas" w:cs="Consolas"/>
-        </w:rPr>
-      </w:pPr>
-      <w:r>
-        <w:rPr>
-          <w:rFonts w:ascii="Consolas" w:eastAsia="Consolas" w:hAnsi="Consolas" w:cs="Consolas"/>
-        </w:rPr>
-        <w:t xml:space="preserve">  x = </w:t>
-      </w:r>
-      <w:proofErr w:type="gramStart"/>
-      <w:r>
-        <w:rPr>
-          <w:rFonts w:ascii="Consolas" w:eastAsia="Consolas" w:hAnsi="Consolas" w:cs="Consolas"/>
-        </w:rPr>
-        <w:t>-0.9;</w:t>
-      </w:r>
-      <w:proofErr w:type="gramEnd"/>
-    </w:p>
-    <w:p>
-      <w:pPr>
-        <w:rPr>
-          <w:rFonts w:ascii="Consolas" w:eastAsia="Consolas" w:hAnsi="Consolas" w:cs="Consolas"/>
-        </w:rPr>
-      </w:pPr>
-      <w:r>
-        <w:rPr>
-          <w:rFonts w:ascii="Consolas" w:eastAsia="Consolas" w:hAnsi="Consolas" w:cs="Consolas"/>
-        </w:rPr>
-        <w:t xml:space="preserve">  </w:t>
-      </w:r>
-      <w:proofErr w:type="spellStart"/>
-      <w:r>
-        <w:rPr>
-          <w:rFonts w:ascii="Consolas" w:eastAsia="Consolas" w:hAnsi="Consolas" w:cs="Consolas"/>
-        </w:rPr>
-        <w:t>xDir</w:t>
-      </w:r>
-      <w:proofErr w:type="spellEnd"/>
-      <w:r>
-        <w:rPr>
-          <w:rFonts w:ascii="Consolas" w:eastAsia="Consolas" w:hAnsi="Consolas" w:cs="Consolas"/>
-        </w:rPr>
-        <w:t xml:space="preserve"> *= </w:t>
-      </w:r>
-      <w:proofErr w:type="gramStart"/>
-      <w:r>
-        <w:rPr>
-          <w:rFonts w:ascii="Consolas" w:eastAsia="Consolas" w:hAnsi="Consolas" w:cs="Consolas"/>
-        </w:rPr>
-        <w:t>-1.0;</w:t>
-      </w:r>
-      <w:proofErr w:type="gramEnd"/>
+        <w:t>if (x &lt; -0.9) { // left hit -- reverse x but keep y</w:t>
+      </w:r>
+    </w:p>
+    <w:p>
+      <w:pPr>
+        <w:rPr>
+          <w:rFonts w:ascii="Consolas" w:eastAsia="Consolas" w:hAnsi="Consolas" w:cs="Consolas"/>
+        </w:rPr>
+      </w:pPr>
+      <w:r>
+        <w:rPr>
+          <w:rFonts w:ascii="Consolas" w:eastAsia="Consolas" w:hAnsi="Consolas" w:cs="Consolas"/>
+        </w:rPr>
+        <w:t xml:space="preserve">  x = -0.9;</w:t>
+      </w:r>
+    </w:p>
+    <w:p>
+      <w:pPr>
+        <w:rPr>
+          <w:rFonts w:ascii="Consolas" w:eastAsia="Consolas" w:hAnsi="Consolas" w:cs="Consolas"/>
+        </w:rPr>
+      </w:pPr>
+      <w:r>
+        <w:rPr>
+          <w:rFonts w:ascii="Consolas" w:eastAsia="Consolas" w:hAnsi="Consolas" w:cs="Consolas"/>
+        </w:rPr>
+        <w:t xml:space="preserve">  xDir *= -1.0;</w:t>
+      </w:r>
     </w:p>
     <w:p>
       <w:pPr>
@@ -1487,15 +909,7 @@
     </w:p>
     <w:p>
       <w:r>
-        <w:t>Refresh your browser and now you should see your triangle bouncing around.  Congrats, you've achieved (bounded-</w:t>
-      </w:r>
-      <w:proofErr w:type="spellStart"/>
-      <w:r>
-        <w:t>ish</w:t>
-      </w:r>
-      <w:proofErr w:type="spellEnd"/>
-      <w:r>
-        <w:t>) movement!</w:t>
+        <w:t>Refresh your browser and now you should see your triangle bouncing around.  Congrats, you've achieved (bounded-ish) movement!</w:t>
       </w:r>
     </w:p>
     <w:p>
@@ -1532,19 +946,7 @@
         </w:rPr>
       </w:pPr>
       <w:r>
-        <w:t>Go back to the original triangle files and make another copy.  Call them triangle-rotate.html/</w:t>
-      </w:r>
-      <w:proofErr w:type="spellStart"/>
-      <w:r>
-        <w:t>js</w:t>
-      </w:r>
-      <w:proofErr w:type="spellEnd"/>
-      <w:r>
-        <w:t xml:space="preserve">.  Now, check out the class GitHub page and take a look at Rotating Square 1.  Translate the code from that file to make your triangle rotate in a similar fashion.  Hint: this is fairly similar to the last step of this lab, except </w:t>
-      </w:r>
-      <w:proofErr w:type="gramStart"/>
-      <w:r>
-        <w:t xml:space="preserve">a </w:t>
+        <w:t xml:space="preserve">Go back to the original triangle files and make another copy.  Call them triangle-rotate.html/js.  Now, check out the class GitHub page and take a look at Rotating Square 1.  Translate the code from that file to make your triangle rotate in a similar fashion.  Hint: this is fairly similar to the last step of this lab, except a </w:t>
       </w:r>
       <w:r>
         <w:rPr>
@@ -1552,7 +954,6 @@
         </w:rPr>
         <w:t>lot</w:t>
       </w:r>
-      <w:proofErr w:type="gramEnd"/>
       <w:r>
         <w:t xml:space="preserve"> easier.  </w:t>
       </w:r>
@@ -1593,23 +994,7 @@
     </w:p>
     <w:p>
       <w:r>
-        <w:t xml:space="preserve">Now let's do some picking, and by picking I mean that we're going to dynamically reposition our </w:t>
-      </w:r>
-      <w:proofErr w:type="spellStart"/>
-      <w:r>
-        <w:t>Sierpinski</w:t>
-      </w:r>
-      <w:proofErr w:type="spellEnd"/>
-      <w:r>
-        <w:t xml:space="preserve"> vertices.  This could be accomplished in several different </w:t>
-      </w:r>
-      <w:proofErr w:type="gramStart"/>
-      <w:r>
-        <w:t>ways,</w:t>
-      </w:r>
-      <w:proofErr w:type="gramEnd"/>
-      <w:r>
-        <w:t xml:space="preserve"> however we're going to leverage the power of HTML here to select which active vertex we're working on.  </w:t>
+        <w:t xml:space="preserve">Now let's do some picking, and by picking I mean that we're going to dynamically reposition our Sierpinski vertices.  This could be accomplished in several different ways, however we're going to leverage the power of HTML here to select which active vertex we're working on.  </w:t>
       </w:r>
     </w:p>
     <w:p/>
@@ -1621,68 +1006,20 @@
         <w:t>https://efredericks.github.io/CIS367-ComputerGraphics/Chap3/gasket5.html</w:t>
       </w:r>
       <w:r>
-        <w:t>/js and call them sierpinski-click.html/</w:t>
-      </w:r>
-      <w:proofErr w:type="spellStart"/>
-      <w:r>
-        <w:t>js</w:t>
-      </w:r>
-      <w:proofErr w:type="spellEnd"/>
-      <w:r>
-        <w:t>.  You may notice that this file has a slider to select the number of recursive subdivisions to allow in the fractal.</w:t>
+        <w:t>/js and call them sierpinski-click.html/js.  You may notice that this file has a slider to select the number of recursive subdivisions to allow in the fractal.</w:t>
       </w:r>
     </w:p>
     <w:p/>
     <w:p>
       <w:r>
         <w:lastRenderedPageBreak/>
-        <w:t xml:space="preserve">Let's first handle a mouse click event.  For us, we're going to handle the </w:t>
-      </w:r>
-      <w:proofErr w:type="spellStart"/>
-      <w:r>
-        <w:t>mouseup</w:t>
-      </w:r>
-      <w:proofErr w:type="spellEnd"/>
-      <w:r>
-        <w:t xml:space="preserve"> event.  Why </w:t>
-      </w:r>
-      <w:proofErr w:type="spellStart"/>
-      <w:r>
-        <w:t>mouseup</w:t>
-      </w:r>
-      <w:proofErr w:type="spellEnd"/>
-      <w:r>
-        <w:t xml:space="preserve"> instead of </w:t>
-      </w:r>
-      <w:proofErr w:type="spellStart"/>
-      <w:r>
-        <w:t>mousedown</w:t>
-      </w:r>
-      <w:proofErr w:type="spellEnd"/>
-      <w:r>
-        <w:t xml:space="preserve">?  We want it to happen when somebody </w:t>
-      </w:r>
-      <w:proofErr w:type="gramStart"/>
-      <w:r>
-        <w:t>releases</w:t>
-      </w:r>
-      <w:proofErr w:type="gramEnd"/>
-      <w:r>
-        <w:t xml:space="preserve"> their button, not presses it.</w:t>
+        <w:t>Let's first handle a mouse click event.  For us, we're going to handle the mouseup event.  Why mouseup instead of mousedown?  We want it to happen when somebody releases their button, not presses it.</w:t>
       </w:r>
     </w:p>
     <w:p/>
     <w:p>
       <w:r>
-        <w:t xml:space="preserve">First, let's define some new variables.  In the global space (i.e., at the top with the other </w:t>
-      </w:r>
-      <w:proofErr w:type="spellStart"/>
-      <w:r>
-        <w:t>globals</w:t>
-      </w:r>
-      <w:proofErr w:type="spellEnd"/>
-      <w:r>
-        <w:t xml:space="preserve">), define variables for x1..x3 and y1..y3.  For each of these, set their initial value to an existing triangle vertex.  For instance, </w:t>
+        <w:t xml:space="preserve">First, let's define some new variables.  In the global space (i.e., at the top with the other globals), define variables for x1..x3 and y1..y3.  For each of these, set their initial value to an existing triangle vertex.  For instance, </w:t>
       </w:r>
     </w:p>
     <w:p/>
@@ -1696,42 +1033,20 @@
         <w:rPr>
           <w:rFonts w:ascii="Consolas" w:eastAsia="Consolas" w:hAnsi="Consolas" w:cs="Consolas"/>
         </w:rPr>
-        <w:t xml:space="preserve">var x1 = </w:t>
-      </w:r>
-      <w:proofErr w:type="gramStart"/>
-      <w:r>
-        <w:rPr>
-          <w:rFonts w:ascii="Consolas" w:eastAsia="Consolas" w:hAnsi="Consolas" w:cs="Consolas"/>
-        </w:rPr>
-        <w:t>-1;</w:t>
-      </w:r>
-      <w:proofErr w:type="gramEnd"/>
-    </w:p>
-    <w:p>
-      <w:pPr>
-        <w:rPr>
-          <w:rFonts w:ascii="Consolas" w:eastAsia="Consolas" w:hAnsi="Consolas" w:cs="Consolas"/>
-        </w:rPr>
-      </w:pPr>
-      <w:r>
-        <w:rPr>
-          <w:rFonts w:ascii="Consolas" w:eastAsia="Consolas" w:hAnsi="Consolas" w:cs="Consolas"/>
-        </w:rPr>
-        <w:t xml:space="preserve">var y1 = </w:t>
-      </w:r>
-      <w:proofErr w:type="gramStart"/>
-      <w:r>
-        <w:rPr>
-          <w:rFonts w:ascii="Consolas" w:eastAsia="Consolas" w:hAnsi="Consolas" w:cs="Consolas"/>
-        </w:rPr>
-        <w:t>-1;</w:t>
-      </w:r>
-      <w:proofErr w:type="gramEnd"/>
-      <w:r>
-        <w:rPr>
-          <w:rFonts w:ascii="Consolas" w:eastAsia="Consolas" w:hAnsi="Consolas" w:cs="Consolas"/>
-        </w:rPr>
-        <w:t xml:space="preserve">  </w:t>
+        <w:t>var x1 = -1;</w:t>
+      </w:r>
+    </w:p>
+    <w:p>
+      <w:pPr>
+        <w:rPr>
+          <w:rFonts w:ascii="Consolas" w:eastAsia="Consolas" w:hAnsi="Consolas" w:cs="Consolas"/>
+        </w:rPr>
+      </w:pPr>
+      <w:r>
+        <w:rPr>
+          <w:rFonts w:ascii="Consolas" w:eastAsia="Consolas" w:hAnsi="Consolas" w:cs="Consolas"/>
+        </w:rPr>
+        <w:t xml:space="preserve">var y1 = -1;  </w:t>
       </w:r>
     </w:p>
     <w:p>
@@ -1836,19 +1151,11 @@
       <w:r>
         <w:t xml:space="preserve">Now, go down to where you see the </w:t>
       </w:r>
-      <w:proofErr w:type="spellStart"/>
-      <w:r>
-        <w:rPr>
-          <w:rFonts w:ascii="Consolas" w:eastAsia="Consolas" w:hAnsi="Consolas" w:cs="Consolas"/>
-        </w:rPr>
-        <w:t>onchange</w:t>
-      </w:r>
-      <w:proofErr w:type="spellEnd"/>
-      <w:r>
-        <w:rPr>
-          <w:rFonts w:ascii="Consolas" w:eastAsia="Consolas" w:hAnsi="Consolas" w:cs="Consolas"/>
-        </w:rPr>
-        <w:t xml:space="preserve"> </w:t>
+      <w:r>
+        <w:rPr>
+          <w:rFonts w:ascii="Consolas" w:eastAsia="Consolas" w:hAnsi="Consolas" w:cs="Consolas"/>
+        </w:rPr>
+        <w:t xml:space="preserve">onchange </w:t>
       </w:r>
       <w:r>
         <w:t>code to handle changes to the slider.  Note that we are using HTML/JavaScript only, no WebGL to handle events!  Again, appreciate how much easier this makes life for you!</w:t>
@@ -1867,84 +1174,24 @@
           <w:rFonts w:ascii="Consolas" w:eastAsia="Consolas" w:hAnsi="Consolas" w:cs="Consolas"/>
         </w:rPr>
       </w:pPr>
-      <w:proofErr w:type="spellStart"/>
-      <w:proofErr w:type="gramStart"/>
-      <w:r>
-        <w:rPr>
-          <w:rFonts w:ascii="Consolas" w:eastAsia="Consolas" w:hAnsi="Consolas" w:cs="Consolas"/>
-        </w:rPr>
-        <w:t>canvas.addEventListener</w:t>
-      </w:r>
-      <w:proofErr w:type="spellEnd"/>
-      <w:proofErr w:type="gramEnd"/>
-      <w:r>
-        <w:rPr>
-          <w:rFonts w:ascii="Consolas" w:eastAsia="Consolas" w:hAnsi="Consolas" w:cs="Consolas"/>
-        </w:rPr>
-        <w:t>("</w:t>
-      </w:r>
-      <w:proofErr w:type="spellStart"/>
-      <w:r>
-        <w:rPr>
-          <w:rFonts w:ascii="Consolas" w:eastAsia="Consolas" w:hAnsi="Consolas" w:cs="Consolas"/>
-        </w:rPr>
-        <w:t>mouseup</w:t>
-      </w:r>
-      <w:proofErr w:type="spellEnd"/>
-      <w:r>
-        <w:rPr>
-          <w:rFonts w:ascii="Consolas" w:eastAsia="Consolas" w:hAnsi="Consolas" w:cs="Consolas"/>
-        </w:rPr>
-        <w:t>", function(event) {</w:t>
-      </w:r>
-    </w:p>
-    <w:p>
-      <w:pPr>
-        <w:rPr>
-          <w:rFonts w:ascii="Consolas" w:eastAsia="Consolas" w:hAnsi="Consolas" w:cs="Consolas"/>
-        </w:rPr>
-      </w:pPr>
-      <w:r>
-        <w:rPr>
-          <w:rFonts w:ascii="Consolas" w:eastAsia="Consolas" w:hAnsi="Consolas" w:cs="Consolas"/>
-        </w:rPr>
-        <w:t xml:space="preserve">  </w:t>
-      </w:r>
-      <w:proofErr w:type="gramStart"/>
-      <w:r>
-        <w:rPr>
-          <w:rFonts w:ascii="Consolas" w:eastAsia="Consolas" w:hAnsi="Consolas" w:cs="Consolas"/>
-        </w:rPr>
-        <w:t>console.log(</w:t>
-      </w:r>
-      <w:proofErr w:type="spellStart"/>
-      <w:proofErr w:type="gramEnd"/>
-      <w:r>
-        <w:rPr>
-          <w:rFonts w:ascii="Consolas" w:eastAsia="Consolas" w:hAnsi="Consolas" w:cs="Consolas"/>
-        </w:rPr>
-        <w:t>event.clientX</w:t>
-      </w:r>
-      <w:proofErr w:type="spellEnd"/>
-      <w:r>
-        <w:rPr>
-          <w:rFonts w:ascii="Consolas" w:eastAsia="Consolas" w:hAnsi="Consolas" w:cs="Consolas"/>
-        </w:rPr>
-        <w:t xml:space="preserve">, </w:t>
-      </w:r>
-      <w:proofErr w:type="spellStart"/>
-      <w:r>
-        <w:rPr>
-          <w:rFonts w:ascii="Consolas" w:eastAsia="Consolas" w:hAnsi="Consolas" w:cs="Consolas"/>
-        </w:rPr>
-        <w:t>event.clientY</w:t>
-      </w:r>
-      <w:proofErr w:type="spellEnd"/>
-      <w:r>
-        <w:rPr>
-          <w:rFonts w:ascii="Consolas" w:eastAsia="Consolas" w:hAnsi="Consolas" w:cs="Consolas"/>
-        </w:rPr>
-        <w:t>);</w:t>
+      <w:r>
+        <w:rPr>
+          <w:rFonts w:ascii="Consolas" w:eastAsia="Consolas" w:hAnsi="Consolas" w:cs="Consolas"/>
+        </w:rPr>
+        <w:t>canvas.addEventListener("mouseup", function(event) {</w:t>
+      </w:r>
+    </w:p>
+    <w:p>
+      <w:pPr>
+        <w:rPr>
+          <w:rFonts w:ascii="Consolas" w:eastAsia="Consolas" w:hAnsi="Consolas" w:cs="Consolas"/>
+        </w:rPr>
+      </w:pPr>
+      <w:r>
+        <w:rPr>
+          <w:rFonts w:ascii="Consolas" w:eastAsia="Consolas" w:hAnsi="Consolas" w:cs="Consolas"/>
+        </w:rPr>
+        <w:t xml:space="preserve">  console.log(event.clientX, event.clientY);</w:t>
       </w:r>
     </w:p>
     <w:p>
@@ -2018,235 +1265,53 @@
         <w:rPr>
           <w:rFonts w:ascii="Consolas" w:eastAsia="Consolas" w:hAnsi="Consolas" w:cs="Consolas"/>
         </w:rPr>
-        <w:t xml:space="preserve">var </w:t>
-      </w:r>
-      <w:proofErr w:type="spellStart"/>
-      <w:r>
-        <w:rPr>
-          <w:rFonts w:ascii="Consolas" w:eastAsia="Consolas" w:hAnsi="Consolas" w:cs="Consolas"/>
-        </w:rPr>
-        <w:t>rect</w:t>
-      </w:r>
-      <w:proofErr w:type="spellEnd"/>
-      <w:r>
-        <w:rPr>
-          <w:rFonts w:ascii="Consolas" w:eastAsia="Consolas" w:hAnsi="Consolas" w:cs="Consolas"/>
-        </w:rPr>
-        <w:t xml:space="preserve"> = </w:t>
-      </w:r>
-      <w:proofErr w:type="spellStart"/>
-      <w:proofErr w:type="gramStart"/>
-      <w:r>
-        <w:rPr>
-          <w:rFonts w:ascii="Consolas" w:eastAsia="Consolas" w:hAnsi="Consolas" w:cs="Consolas"/>
-        </w:rPr>
-        <w:t>gl.canvas</w:t>
-      </w:r>
-      <w:proofErr w:type="gramEnd"/>
-      <w:r>
-        <w:rPr>
-          <w:rFonts w:ascii="Consolas" w:eastAsia="Consolas" w:hAnsi="Consolas" w:cs="Consolas"/>
-        </w:rPr>
-        <w:t>.getBoundingClientRect</w:t>
-      </w:r>
-      <w:proofErr w:type="spellEnd"/>
-      <w:r>
-        <w:rPr>
-          <w:rFonts w:ascii="Consolas" w:eastAsia="Consolas" w:hAnsi="Consolas" w:cs="Consolas"/>
-        </w:rPr>
-        <w:t>();</w:t>
-      </w:r>
-    </w:p>
-    <w:p>
-      <w:pPr>
-        <w:rPr>
-          <w:rFonts w:ascii="Consolas" w:eastAsia="Consolas" w:hAnsi="Consolas" w:cs="Consolas"/>
-        </w:rPr>
-      </w:pPr>
-      <w:r>
-        <w:rPr>
-          <w:rFonts w:ascii="Consolas" w:eastAsia="Consolas" w:hAnsi="Consolas" w:cs="Consolas"/>
-        </w:rPr>
-        <w:t xml:space="preserve">var </w:t>
-      </w:r>
-      <w:proofErr w:type="spellStart"/>
-      <w:r>
-        <w:rPr>
-          <w:rFonts w:ascii="Consolas" w:eastAsia="Consolas" w:hAnsi="Consolas" w:cs="Consolas"/>
-        </w:rPr>
-        <w:t>newx</w:t>
-      </w:r>
-      <w:proofErr w:type="spellEnd"/>
-      <w:r>
-        <w:rPr>
-          <w:rFonts w:ascii="Consolas" w:eastAsia="Consolas" w:hAnsi="Consolas" w:cs="Consolas"/>
-        </w:rPr>
-        <w:t xml:space="preserve"> = (</w:t>
-      </w:r>
-      <w:proofErr w:type="spellStart"/>
-      <w:proofErr w:type="gramStart"/>
-      <w:r>
-        <w:rPr>
-          <w:rFonts w:ascii="Consolas" w:eastAsia="Consolas" w:hAnsi="Consolas" w:cs="Consolas"/>
-        </w:rPr>
-        <w:t>event.clientX</w:t>
-      </w:r>
-      <w:proofErr w:type="spellEnd"/>
-      <w:proofErr w:type="gramEnd"/>
-      <w:r>
-        <w:rPr>
-          <w:rFonts w:ascii="Consolas" w:eastAsia="Consolas" w:hAnsi="Consolas" w:cs="Consolas"/>
-        </w:rPr>
-        <w:t xml:space="preserve"> - </w:t>
-      </w:r>
-      <w:proofErr w:type="spellStart"/>
-      <w:r>
-        <w:rPr>
-          <w:rFonts w:ascii="Consolas" w:eastAsia="Consolas" w:hAnsi="Consolas" w:cs="Consolas"/>
-        </w:rPr>
-        <w:t>rect.left</w:t>
-      </w:r>
-      <w:proofErr w:type="spellEnd"/>
-      <w:r>
-        <w:rPr>
-          <w:rFonts w:ascii="Consolas" w:eastAsia="Consolas" w:hAnsi="Consolas" w:cs="Consolas"/>
-        </w:rPr>
-        <w:t xml:space="preserve">) / </w:t>
-      </w:r>
-      <w:proofErr w:type="spellStart"/>
-      <w:r>
-        <w:rPr>
-          <w:rFonts w:ascii="Consolas" w:eastAsia="Consolas" w:hAnsi="Consolas" w:cs="Consolas"/>
-        </w:rPr>
-        <w:t>canvas.width</w:t>
-      </w:r>
-      <w:proofErr w:type="spellEnd"/>
-      <w:r>
-        <w:rPr>
-          <w:rFonts w:ascii="Consolas" w:eastAsia="Consolas" w:hAnsi="Consolas" w:cs="Consolas"/>
-        </w:rPr>
-        <w:t xml:space="preserve"> * 2 - 1;</w:t>
-      </w:r>
-    </w:p>
-    <w:p>
-      <w:pPr>
-        <w:rPr>
-          <w:rFonts w:ascii="Consolas" w:eastAsia="Consolas" w:hAnsi="Consolas" w:cs="Consolas"/>
-        </w:rPr>
-      </w:pPr>
-      <w:r>
-        <w:rPr>
-          <w:rFonts w:ascii="Consolas" w:eastAsia="Consolas" w:hAnsi="Consolas" w:cs="Consolas"/>
-        </w:rPr>
-        <w:t xml:space="preserve">var </w:t>
-      </w:r>
-      <w:proofErr w:type="spellStart"/>
-      <w:r>
-        <w:rPr>
-          <w:rFonts w:ascii="Consolas" w:eastAsia="Consolas" w:hAnsi="Consolas" w:cs="Consolas"/>
-        </w:rPr>
-        <w:t>newy</w:t>
-      </w:r>
-      <w:proofErr w:type="spellEnd"/>
-      <w:r>
-        <w:rPr>
-          <w:rFonts w:ascii="Consolas" w:eastAsia="Consolas" w:hAnsi="Consolas" w:cs="Consolas"/>
-        </w:rPr>
-        <w:t xml:space="preserve"> = (</w:t>
-      </w:r>
-      <w:proofErr w:type="spellStart"/>
-      <w:proofErr w:type="gramStart"/>
-      <w:r>
-        <w:rPr>
-          <w:rFonts w:ascii="Consolas" w:eastAsia="Consolas" w:hAnsi="Consolas" w:cs="Consolas"/>
-        </w:rPr>
-        <w:t>event.clientY</w:t>
-      </w:r>
-      <w:proofErr w:type="spellEnd"/>
-      <w:proofErr w:type="gramEnd"/>
-      <w:r>
-        <w:rPr>
-          <w:rFonts w:ascii="Consolas" w:eastAsia="Consolas" w:hAnsi="Consolas" w:cs="Consolas"/>
-        </w:rPr>
-        <w:t xml:space="preserve"> - </w:t>
-      </w:r>
-      <w:proofErr w:type="spellStart"/>
-      <w:r>
-        <w:rPr>
-          <w:rFonts w:ascii="Consolas" w:eastAsia="Consolas" w:hAnsi="Consolas" w:cs="Consolas"/>
-        </w:rPr>
-        <w:t>rect.top</w:t>
-      </w:r>
-      <w:proofErr w:type="spellEnd"/>
-      <w:r>
-        <w:rPr>
-          <w:rFonts w:ascii="Consolas" w:eastAsia="Consolas" w:hAnsi="Consolas" w:cs="Consolas"/>
-        </w:rPr>
-        <w:t xml:space="preserve">) / </w:t>
-      </w:r>
-      <w:proofErr w:type="spellStart"/>
-      <w:r>
-        <w:rPr>
-          <w:rFonts w:ascii="Consolas" w:eastAsia="Consolas" w:hAnsi="Consolas" w:cs="Consolas"/>
-        </w:rPr>
-        <w:t>canvas.height</w:t>
-      </w:r>
-      <w:proofErr w:type="spellEnd"/>
-      <w:r>
-        <w:rPr>
-          <w:rFonts w:ascii="Consolas" w:eastAsia="Consolas" w:hAnsi="Consolas" w:cs="Consolas"/>
-        </w:rPr>
-        <w:t xml:space="preserve"> * -2 + 1;</w:t>
-      </w:r>
-    </w:p>
-    <w:p>
-      <w:pPr>
-        <w:rPr>
-          <w:rFonts w:ascii="Consolas" w:eastAsia="Consolas" w:hAnsi="Consolas" w:cs="Consolas"/>
-        </w:rPr>
-      </w:pPr>
-    </w:p>
-    <w:p>
-      <w:pPr>
-        <w:rPr>
-          <w:rFonts w:ascii="Consolas" w:eastAsia="Consolas" w:hAnsi="Consolas" w:cs="Consolas"/>
-        </w:rPr>
-      </w:pPr>
-      <w:proofErr w:type="gramStart"/>
-      <w:r>
-        <w:rPr>
-          <w:rFonts w:ascii="Consolas" w:eastAsia="Consolas" w:hAnsi="Consolas" w:cs="Consolas"/>
-        </w:rPr>
-        <w:t>console.log(</w:t>
-      </w:r>
-      <w:proofErr w:type="spellStart"/>
-      <w:proofErr w:type="gramEnd"/>
-      <w:r>
-        <w:rPr>
-          <w:rFonts w:ascii="Consolas" w:eastAsia="Consolas" w:hAnsi="Consolas" w:cs="Consolas"/>
-        </w:rPr>
-        <w:t>newx</w:t>
-      </w:r>
-      <w:proofErr w:type="spellEnd"/>
-      <w:r>
-        <w:rPr>
-          <w:rFonts w:ascii="Consolas" w:eastAsia="Consolas" w:hAnsi="Consolas" w:cs="Consolas"/>
-        </w:rPr>
-        <w:t xml:space="preserve">, </w:t>
-      </w:r>
-      <w:proofErr w:type="spellStart"/>
-      <w:r>
-        <w:rPr>
-          <w:rFonts w:ascii="Consolas" w:eastAsia="Consolas" w:hAnsi="Consolas" w:cs="Consolas"/>
-        </w:rPr>
-        <w:t>newy</w:t>
-      </w:r>
-      <w:proofErr w:type="spellEnd"/>
-      <w:r>
-        <w:rPr>
-          <w:rFonts w:ascii="Consolas" w:eastAsia="Consolas" w:hAnsi="Consolas" w:cs="Consolas"/>
-        </w:rPr>
-        <w:t>);</w:t>
+        <w:t>var rect = gl.canvas.getBoundingClientRect();</w:t>
+      </w:r>
+    </w:p>
+    <w:p>
+      <w:pPr>
+        <w:rPr>
+          <w:rFonts w:ascii="Consolas" w:eastAsia="Consolas" w:hAnsi="Consolas" w:cs="Consolas"/>
+        </w:rPr>
+      </w:pPr>
+      <w:r>
+        <w:rPr>
+          <w:rFonts w:ascii="Consolas" w:eastAsia="Consolas" w:hAnsi="Consolas" w:cs="Consolas"/>
+        </w:rPr>
+        <w:t>var newx = (event.clientX - rect.left) / canvas.width * 2 - 1;</w:t>
+      </w:r>
+    </w:p>
+    <w:p>
+      <w:pPr>
+        <w:rPr>
+          <w:rFonts w:ascii="Consolas" w:eastAsia="Consolas" w:hAnsi="Consolas" w:cs="Consolas"/>
+        </w:rPr>
+      </w:pPr>
+      <w:r>
+        <w:rPr>
+          <w:rFonts w:ascii="Consolas" w:eastAsia="Consolas" w:hAnsi="Consolas" w:cs="Consolas"/>
+        </w:rPr>
+        <w:t>var newy = (event.clientY - rect.top) / canvas.height * -2 + 1;</w:t>
+      </w:r>
+    </w:p>
+    <w:p>
+      <w:pPr>
+        <w:rPr>
+          <w:rFonts w:ascii="Consolas" w:eastAsia="Consolas" w:hAnsi="Consolas" w:cs="Consolas"/>
+        </w:rPr>
+      </w:pPr>
+    </w:p>
+    <w:p>
+      <w:pPr>
+        <w:rPr>
+          <w:rFonts w:ascii="Consolas" w:eastAsia="Consolas" w:hAnsi="Consolas" w:cs="Consolas"/>
+        </w:rPr>
+      </w:pPr>
+      <w:r>
+        <w:rPr>
+          <w:rFonts w:ascii="Consolas" w:eastAsia="Consolas" w:hAnsi="Consolas" w:cs="Consolas"/>
+        </w:rPr>
+        <w:t>console.log(newx, newy);</w:t>
       </w:r>
     </w:p>
     <w:p>
@@ -2268,15 +1333,7 @@
     <w:p/>
     <w:p>
       <w:r>
-        <w:t xml:space="preserve">Now, let's link it up with a vertex (this should still be within the </w:t>
-      </w:r>
-      <w:proofErr w:type="spellStart"/>
-      <w:r>
-        <w:t>mouseup</w:t>
-      </w:r>
-      <w:proofErr w:type="spellEnd"/>
-      <w:r>
-        <w:t xml:space="preserve"> listener).  </w:t>
+        <w:t xml:space="preserve">Now, let's link it up with a vertex (this should still be within the mouseup listener).  </w:t>
       </w:r>
     </w:p>
     <w:p/>
@@ -2302,53 +1359,21 @@
         <w:rPr>
           <w:rFonts w:ascii="Consolas" w:eastAsia="Consolas" w:hAnsi="Consolas" w:cs="Consolas"/>
         </w:rPr>
-        <w:t xml:space="preserve">x1 = </w:t>
-      </w:r>
-      <w:proofErr w:type="spellStart"/>
-      <w:proofErr w:type="gramStart"/>
-      <w:r>
-        <w:rPr>
-          <w:rFonts w:ascii="Consolas" w:eastAsia="Consolas" w:hAnsi="Consolas" w:cs="Consolas"/>
-        </w:rPr>
-        <w:t>newx</w:t>
-      </w:r>
-      <w:proofErr w:type="spellEnd"/>
-      <w:r>
-        <w:rPr>
-          <w:rFonts w:ascii="Consolas" w:eastAsia="Consolas" w:hAnsi="Consolas" w:cs="Consolas"/>
-        </w:rPr>
-        <w:t>;</w:t>
-      </w:r>
-      <w:proofErr w:type="gramEnd"/>
-    </w:p>
-    <w:p>
-      <w:pPr>
-        <w:rPr>
-          <w:rFonts w:ascii="Consolas" w:eastAsia="Consolas" w:hAnsi="Consolas" w:cs="Consolas"/>
-        </w:rPr>
-      </w:pPr>
-      <w:r>
-        <w:rPr>
-          <w:rFonts w:ascii="Consolas" w:eastAsia="Consolas" w:hAnsi="Consolas" w:cs="Consolas"/>
-        </w:rPr>
-        <w:t xml:space="preserve">y1 = </w:t>
-      </w:r>
-      <w:proofErr w:type="spellStart"/>
-      <w:proofErr w:type="gramStart"/>
-      <w:r>
-        <w:rPr>
-          <w:rFonts w:ascii="Consolas" w:eastAsia="Consolas" w:hAnsi="Consolas" w:cs="Consolas"/>
-        </w:rPr>
-        <w:t>newy</w:t>
-      </w:r>
-      <w:proofErr w:type="spellEnd"/>
-      <w:r>
-        <w:rPr>
-          <w:rFonts w:ascii="Consolas" w:eastAsia="Consolas" w:hAnsi="Consolas" w:cs="Consolas"/>
-        </w:rPr>
-        <w:t>;</w:t>
-      </w:r>
-      <w:proofErr w:type="gramEnd"/>
+        <w:t>x1 = newx;</w:t>
+      </w:r>
+    </w:p>
+    <w:p>
+      <w:pPr>
+        <w:rPr>
+          <w:rFonts w:ascii="Consolas" w:eastAsia="Consolas" w:hAnsi="Consolas" w:cs="Consolas"/>
+        </w:rPr>
+      </w:pPr>
+      <w:r>
+        <w:rPr>
+          <w:rFonts w:ascii="Consolas" w:eastAsia="Consolas" w:hAnsi="Consolas" w:cs="Consolas"/>
+        </w:rPr>
+        <w:t>y1 = newy;</w:t>
+      </w:r>
     </w:p>
     <w:p>
       <w:pPr>
@@ -2470,30 +1495,8 @@
         <w:rPr>
           <w:rFonts w:ascii="Consolas" w:eastAsia="Consolas" w:hAnsi="Consolas" w:cs="Consolas"/>
         </w:rPr>
-        <w:t xml:space="preserve">x1 = </w:t>
-      </w:r>
-      <w:proofErr w:type="spellStart"/>
-      <w:r>
-        <w:rPr>
-          <w:rFonts w:ascii="Consolas" w:eastAsia="Consolas" w:hAnsi="Consolas" w:cs="Consolas"/>
-        </w:rPr>
-        <w:t>newx</w:t>
-      </w:r>
-      <w:proofErr w:type="spellEnd"/>
-      <w:r>
-        <w:rPr>
-          <w:rFonts w:ascii="Consolas" w:eastAsia="Consolas" w:hAnsi="Consolas" w:cs="Consolas"/>
-        </w:rPr>
-        <w:t xml:space="preserve">, y1 = </w:t>
-      </w:r>
-      <w:proofErr w:type="spellStart"/>
-      <w:r>
-        <w:rPr>
-          <w:rFonts w:ascii="Consolas" w:eastAsia="Consolas" w:hAnsi="Consolas" w:cs="Consolas"/>
-        </w:rPr>
-        <w:t>newy</w:t>
-      </w:r>
-      <w:proofErr w:type="spellEnd"/>
+        <w:t>x1 = newx, y1 = newy</w:t>
+      </w:r>
       <w:r>
         <w:t>) with the following:</w:t>
       </w:r>
@@ -2509,208 +1512,86 @@
         <w:rPr>
           <w:rFonts w:ascii="Consolas" w:eastAsia="Consolas" w:hAnsi="Consolas" w:cs="Consolas"/>
         </w:rPr>
-        <w:t xml:space="preserve">var </w:t>
-      </w:r>
-      <w:proofErr w:type="spellStart"/>
-      <w:r>
-        <w:rPr>
-          <w:rFonts w:ascii="Consolas" w:eastAsia="Consolas" w:hAnsi="Consolas" w:cs="Consolas"/>
-        </w:rPr>
-        <w:t>vertex_id</w:t>
-      </w:r>
-      <w:proofErr w:type="spellEnd"/>
-      <w:r>
-        <w:rPr>
-          <w:rFonts w:ascii="Consolas" w:eastAsia="Consolas" w:hAnsi="Consolas" w:cs="Consolas"/>
-        </w:rPr>
-        <w:t xml:space="preserve"> = </w:t>
-      </w:r>
-      <w:proofErr w:type="spellStart"/>
-      <w:proofErr w:type="gramStart"/>
-      <w:r>
-        <w:rPr>
-          <w:rFonts w:ascii="Consolas" w:eastAsia="Consolas" w:hAnsi="Consolas" w:cs="Consolas"/>
-        </w:rPr>
-        <w:t>document.querySelector</w:t>
-      </w:r>
-      <w:proofErr w:type="spellEnd"/>
-      <w:proofErr w:type="gramEnd"/>
-      <w:r>
-        <w:rPr>
-          <w:rFonts w:ascii="Consolas" w:eastAsia="Consolas" w:hAnsi="Consolas" w:cs="Consolas"/>
-        </w:rPr>
-        <w:t>('input[name="vertex"]:checked').value;</w:t>
-      </w:r>
-    </w:p>
-    <w:p>
-      <w:pPr>
-        <w:rPr>
-          <w:rFonts w:ascii="Consolas" w:eastAsia="Consolas" w:hAnsi="Consolas" w:cs="Consolas"/>
-        </w:rPr>
-      </w:pPr>
-      <w:r>
-        <w:rPr>
-          <w:rFonts w:ascii="Consolas" w:eastAsia="Consolas" w:hAnsi="Consolas" w:cs="Consolas"/>
-        </w:rPr>
-        <w:t>if (</w:t>
-      </w:r>
-      <w:proofErr w:type="spellStart"/>
-      <w:r>
-        <w:rPr>
-          <w:rFonts w:ascii="Consolas" w:eastAsia="Consolas" w:hAnsi="Consolas" w:cs="Consolas"/>
-        </w:rPr>
-        <w:t>vertex_id</w:t>
-      </w:r>
-      <w:proofErr w:type="spellEnd"/>
-      <w:r>
-        <w:rPr>
-          <w:rFonts w:ascii="Consolas" w:eastAsia="Consolas" w:hAnsi="Consolas" w:cs="Consolas"/>
-        </w:rPr>
-        <w:t xml:space="preserve"> == 0) {</w:t>
-      </w:r>
-    </w:p>
-    <w:p>
-      <w:pPr>
-        <w:rPr>
-          <w:rFonts w:ascii="Consolas" w:eastAsia="Consolas" w:hAnsi="Consolas" w:cs="Consolas"/>
-        </w:rPr>
-      </w:pPr>
-      <w:r>
-        <w:rPr>
-          <w:rFonts w:ascii="Consolas" w:eastAsia="Consolas" w:hAnsi="Consolas" w:cs="Consolas"/>
-        </w:rPr>
-        <w:t xml:space="preserve">  x1 = </w:t>
-      </w:r>
-      <w:proofErr w:type="spellStart"/>
-      <w:proofErr w:type="gramStart"/>
-      <w:r>
-        <w:rPr>
-          <w:rFonts w:ascii="Consolas" w:eastAsia="Consolas" w:hAnsi="Consolas" w:cs="Consolas"/>
-        </w:rPr>
-        <w:t>newx</w:t>
-      </w:r>
-      <w:proofErr w:type="spellEnd"/>
-      <w:r>
-        <w:rPr>
-          <w:rFonts w:ascii="Consolas" w:eastAsia="Consolas" w:hAnsi="Consolas" w:cs="Consolas"/>
-        </w:rPr>
-        <w:t>;</w:t>
-      </w:r>
-      <w:proofErr w:type="gramEnd"/>
-    </w:p>
-    <w:p>
-      <w:pPr>
-        <w:rPr>
-          <w:rFonts w:ascii="Consolas" w:eastAsia="Consolas" w:hAnsi="Consolas" w:cs="Consolas"/>
-        </w:rPr>
-      </w:pPr>
-      <w:r>
-        <w:rPr>
-          <w:rFonts w:ascii="Consolas" w:eastAsia="Consolas" w:hAnsi="Consolas" w:cs="Consolas"/>
-        </w:rPr>
-        <w:t xml:space="preserve">  y1 = </w:t>
-      </w:r>
-      <w:proofErr w:type="spellStart"/>
-      <w:proofErr w:type="gramStart"/>
-      <w:r>
-        <w:rPr>
-          <w:rFonts w:ascii="Consolas" w:eastAsia="Consolas" w:hAnsi="Consolas" w:cs="Consolas"/>
-        </w:rPr>
-        <w:t>newy</w:t>
-      </w:r>
-      <w:proofErr w:type="spellEnd"/>
-      <w:r>
-        <w:rPr>
-          <w:rFonts w:ascii="Consolas" w:eastAsia="Consolas" w:hAnsi="Consolas" w:cs="Consolas"/>
-        </w:rPr>
-        <w:t>;</w:t>
-      </w:r>
-      <w:proofErr w:type="gramEnd"/>
-    </w:p>
-    <w:p>
-      <w:pPr>
-        <w:rPr>
-          <w:rFonts w:ascii="Consolas" w:eastAsia="Consolas" w:hAnsi="Consolas" w:cs="Consolas"/>
-        </w:rPr>
-      </w:pPr>
-      <w:r>
-        <w:rPr>
-          <w:rFonts w:ascii="Consolas" w:eastAsia="Consolas" w:hAnsi="Consolas" w:cs="Consolas"/>
-        </w:rPr>
-        <w:t>} else if (</w:t>
-      </w:r>
-      <w:proofErr w:type="spellStart"/>
-      <w:r>
-        <w:rPr>
-          <w:rFonts w:ascii="Consolas" w:eastAsia="Consolas" w:hAnsi="Consolas" w:cs="Consolas"/>
-        </w:rPr>
-        <w:t>vertex_id</w:t>
-      </w:r>
-      <w:proofErr w:type="spellEnd"/>
-      <w:r>
-        <w:rPr>
-          <w:rFonts w:ascii="Consolas" w:eastAsia="Consolas" w:hAnsi="Consolas" w:cs="Consolas"/>
-        </w:rPr>
-        <w:t xml:space="preserve"> == 1) {</w:t>
-      </w:r>
-    </w:p>
-    <w:p>
-      <w:pPr>
-        <w:rPr>
-          <w:rFonts w:ascii="Consolas" w:eastAsia="Consolas" w:hAnsi="Consolas" w:cs="Consolas"/>
-        </w:rPr>
-      </w:pPr>
-      <w:r>
-        <w:rPr>
-          <w:rFonts w:ascii="Consolas" w:eastAsia="Consolas" w:hAnsi="Consolas" w:cs="Consolas"/>
-        </w:rPr>
-        <w:t xml:space="preserve">  x2 = </w:t>
-      </w:r>
-      <w:proofErr w:type="spellStart"/>
-      <w:proofErr w:type="gramStart"/>
-      <w:r>
-        <w:rPr>
-          <w:rFonts w:ascii="Consolas" w:eastAsia="Consolas" w:hAnsi="Consolas" w:cs="Consolas"/>
-        </w:rPr>
-        <w:t>newx</w:t>
-      </w:r>
-      <w:proofErr w:type="spellEnd"/>
-      <w:r>
-        <w:rPr>
-          <w:rFonts w:ascii="Consolas" w:eastAsia="Consolas" w:hAnsi="Consolas" w:cs="Consolas"/>
-        </w:rPr>
-        <w:t>;</w:t>
-      </w:r>
-      <w:proofErr w:type="gramEnd"/>
-    </w:p>
-    <w:p>
-      <w:pPr>
-        <w:rPr>
-          <w:rFonts w:ascii="Consolas" w:eastAsia="Consolas" w:hAnsi="Consolas" w:cs="Consolas"/>
-        </w:rPr>
-      </w:pPr>
-      <w:r>
-        <w:rPr>
-          <w:rFonts w:ascii="Consolas" w:eastAsia="Consolas" w:hAnsi="Consolas" w:cs="Consolas"/>
-        </w:rPr>
-        <w:t xml:space="preserve">  y2 = </w:t>
-      </w:r>
-      <w:proofErr w:type="spellStart"/>
-      <w:proofErr w:type="gramStart"/>
-      <w:r>
-        <w:rPr>
-          <w:rFonts w:ascii="Consolas" w:eastAsia="Consolas" w:hAnsi="Consolas" w:cs="Consolas"/>
-        </w:rPr>
-        <w:t>newy</w:t>
-      </w:r>
-      <w:proofErr w:type="spellEnd"/>
-      <w:r>
-        <w:rPr>
-          <w:rFonts w:ascii="Consolas" w:eastAsia="Consolas" w:hAnsi="Consolas" w:cs="Consolas"/>
-        </w:rPr>
-        <w:t>;</w:t>
-      </w:r>
-      <w:proofErr w:type="gramEnd"/>
+        <w:t>var vertex_id = document.querySelector('input[name="vertex"]:checked').value;</w:t>
+      </w:r>
+    </w:p>
+    <w:p>
+      <w:pPr>
+        <w:rPr>
+          <w:rFonts w:ascii="Consolas" w:eastAsia="Consolas" w:hAnsi="Consolas" w:cs="Consolas"/>
+        </w:rPr>
+      </w:pPr>
+      <w:r>
+        <w:rPr>
+          <w:rFonts w:ascii="Consolas" w:eastAsia="Consolas" w:hAnsi="Consolas" w:cs="Consolas"/>
+        </w:rPr>
+        <w:t>if (vertex_id == 0) {</w:t>
+      </w:r>
+    </w:p>
+    <w:p>
+      <w:pPr>
+        <w:rPr>
+          <w:rFonts w:ascii="Consolas" w:eastAsia="Consolas" w:hAnsi="Consolas" w:cs="Consolas"/>
+        </w:rPr>
+      </w:pPr>
+      <w:r>
+        <w:rPr>
+          <w:rFonts w:ascii="Consolas" w:eastAsia="Consolas" w:hAnsi="Consolas" w:cs="Consolas"/>
+        </w:rPr>
+        <w:t xml:space="preserve">  x1 = newx;</w:t>
+      </w:r>
+    </w:p>
+    <w:p>
+      <w:pPr>
+        <w:rPr>
+          <w:rFonts w:ascii="Consolas" w:eastAsia="Consolas" w:hAnsi="Consolas" w:cs="Consolas"/>
+        </w:rPr>
+      </w:pPr>
+      <w:r>
+        <w:rPr>
+          <w:rFonts w:ascii="Consolas" w:eastAsia="Consolas" w:hAnsi="Consolas" w:cs="Consolas"/>
+        </w:rPr>
+        <w:t xml:space="preserve">  y1 = newy;</w:t>
+      </w:r>
+    </w:p>
+    <w:p>
+      <w:pPr>
+        <w:rPr>
+          <w:rFonts w:ascii="Consolas" w:eastAsia="Consolas" w:hAnsi="Consolas" w:cs="Consolas"/>
+        </w:rPr>
+      </w:pPr>
+      <w:r>
+        <w:rPr>
+          <w:rFonts w:ascii="Consolas" w:eastAsia="Consolas" w:hAnsi="Consolas" w:cs="Consolas"/>
+        </w:rPr>
+        <w:t>} else if (vertex_id == 1) {</w:t>
+      </w:r>
+    </w:p>
+    <w:p>
+      <w:pPr>
+        <w:rPr>
+          <w:rFonts w:ascii="Consolas" w:eastAsia="Consolas" w:hAnsi="Consolas" w:cs="Consolas"/>
+        </w:rPr>
+      </w:pPr>
+      <w:r>
+        <w:rPr>
+          <w:rFonts w:ascii="Consolas" w:eastAsia="Consolas" w:hAnsi="Consolas" w:cs="Consolas"/>
+        </w:rPr>
+        <w:t xml:space="preserve">  x2 = newx;</w:t>
+      </w:r>
+    </w:p>
+    <w:p>
+      <w:pPr>
+        <w:rPr>
+          <w:rFonts w:ascii="Consolas" w:eastAsia="Consolas" w:hAnsi="Consolas" w:cs="Consolas"/>
+        </w:rPr>
+      </w:pPr>
+      <w:r>
+        <w:rPr>
+          <w:rFonts w:ascii="Consolas" w:eastAsia="Consolas" w:hAnsi="Consolas" w:cs="Consolas"/>
+        </w:rPr>
+        <w:t xml:space="preserve">  y2 = newy;</w:t>
+      </w:r>
     </w:p>
     <w:p>
       <w:pPr>
@@ -2735,53 +1616,21 @@
         <w:rPr>
           <w:rFonts w:ascii="Consolas" w:eastAsia="Consolas" w:hAnsi="Consolas" w:cs="Consolas"/>
         </w:rPr>
-        <w:t xml:space="preserve">  x3 = </w:t>
-      </w:r>
-      <w:proofErr w:type="spellStart"/>
-      <w:proofErr w:type="gramStart"/>
-      <w:r>
-        <w:rPr>
-          <w:rFonts w:ascii="Consolas" w:eastAsia="Consolas" w:hAnsi="Consolas" w:cs="Consolas"/>
-        </w:rPr>
-        <w:t>newx</w:t>
-      </w:r>
-      <w:proofErr w:type="spellEnd"/>
-      <w:r>
-        <w:rPr>
-          <w:rFonts w:ascii="Consolas" w:eastAsia="Consolas" w:hAnsi="Consolas" w:cs="Consolas"/>
-        </w:rPr>
-        <w:t>;</w:t>
-      </w:r>
-      <w:proofErr w:type="gramEnd"/>
-    </w:p>
-    <w:p>
-      <w:pPr>
-        <w:rPr>
-          <w:rFonts w:ascii="Consolas" w:eastAsia="Consolas" w:hAnsi="Consolas" w:cs="Consolas"/>
-        </w:rPr>
-      </w:pPr>
-      <w:r>
-        <w:rPr>
-          <w:rFonts w:ascii="Consolas" w:eastAsia="Consolas" w:hAnsi="Consolas" w:cs="Consolas"/>
-        </w:rPr>
-        <w:t xml:space="preserve">  y3 = </w:t>
-      </w:r>
-      <w:proofErr w:type="spellStart"/>
-      <w:proofErr w:type="gramStart"/>
-      <w:r>
-        <w:rPr>
-          <w:rFonts w:ascii="Consolas" w:eastAsia="Consolas" w:hAnsi="Consolas" w:cs="Consolas"/>
-        </w:rPr>
-        <w:t>newy</w:t>
-      </w:r>
-      <w:proofErr w:type="spellEnd"/>
-      <w:r>
-        <w:rPr>
-          <w:rFonts w:ascii="Consolas" w:eastAsia="Consolas" w:hAnsi="Consolas" w:cs="Consolas"/>
-        </w:rPr>
-        <w:t>;</w:t>
-      </w:r>
-      <w:proofErr w:type="gramEnd"/>
+        <w:t xml:space="preserve">  x3 = newx;</w:t>
+      </w:r>
+    </w:p>
+    <w:p>
+      <w:pPr>
+        <w:rPr>
+          <w:rFonts w:ascii="Consolas" w:eastAsia="Consolas" w:hAnsi="Consolas" w:cs="Consolas"/>
+        </w:rPr>
+      </w:pPr>
+      <w:r>
+        <w:rPr>
+          <w:rFonts w:ascii="Consolas" w:eastAsia="Consolas" w:hAnsi="Consolas" w:cs="Consolas"/>
+        </w:rPr>
+        <w:t xml:space="preserve">  y3 = newy;</w:t>
+      </w:r>
     </w:p>
     <w:p>
       <w:pPr>
@@ -2875,17 +1724,8 @@
           <w:b/>
           <w:color w:val="FF0000"/>
         </w:rPr>
-        <w:t xml:space="preserve">Take 3 screenshots of your gasket with various vertices from your clicks and paste into </w:t>
-      </w:r>
-      <w:proofErr w:type="gramStart"/>
-      <w:r>
-        <w:rPr>
-          <w:b/>
-          <w:color w:val="FF0000"/>
-        </w:rPr>
-        <w:t>Q1</w:t>
-      </w:r>
-      <w:proofErr w:type="gramEnd"/>
+        <w:t>Take 3 screenshots of your gasket with various vertices from your clicks and paste into Q1</w:t>
+      </w:r>
     </w:p>
     <w:p>
       <w:pPr>
@@ -3071,16 +1911,8 @@
         <w:rPr>
           <w:b/>
         </w:rPr>
-        <w:t xml:space="preserve">Paste all screenshots </w:t>
-      </w:r>
-      <w:proofErr w:type="gramStart"/>
-      <w:r>
-        <w:rPr>
-          <w:b/>
-        </w:rPr>
-        <w:t>here</w:t>
-      </w:r>
-      <w:proofErr w:type="gramEnd"/>
+        <w:t>Paste all screenshots here</w:t>
+      </w:r>
     </w:p>
     <w:p>
       <w:pPr>
@@ -3092,6 +1924,7 @@
       <w:r>
         <w:rPr>
           <w:b/>
+          <w:noProof/>
         </w:rPr>
         <w:drawing>
           <wp:inline distT="0" distB="0" distL="0" distR="0" wp14:anchorId="499A6272" wp14:editId="2556A02A">
@@ -3132,6 +1965,7 @@
       <w:r>
         <w:rPr>
           <w:b/>
+          <w:noProof/>
         </w:rPr>
         <w:drawing>
           <wp:inline distT="0" distB="0" distL="0" distR="0" wp14:anchorId="1D08B01F" wp14:editId="26455B9A">
@@ -3172,6 +2006,7 @@
       <w:r>
         <w:rPr>
           <w:b/>
+          <w:noProof/>
         </w:rPr>
         <w:drawing>
           <wp:inline distT="0" distB="0" distL="0" distR="0" wp14:anchorId="7B6EB5F6" wp14:editId="6D1F472A">
@@ -3217,6 +2052,155 @@
           <w:b/>
         </w:rPr>
       </w:pPr>
+      <w:r>
+        <w:rPr>
+          <w:b/>
+          <w:noProof/>
+        </w:rPr>
+        <w:drawing>
+          <wp:inline distT="0" distB="0" distL="0" distR="0" wp14:anchorId="34CD0E74" wp14:editId="145445CE">
+            <wp:extent cx="1504172" cy="1478942"/>
+            <wp:effectExtent l="0" t="0" r="0" b="0"/>
+            <wp:docPr id="5" name="Picture 5" descr="A picture containing text&#10;&#10;Description automatically generated"/>
+            <wp:cNvGraphicFramePr>
+              <a:graphicFrameLocks xmlns:a="http://schemas.openxmlformats.org/drawingml/2006/main" noChangeAspect="1"/>
+            </wp:cNvGraphicFramePr>
+            <a:graphic xmlns:a="http://schemas.openxmlformats.org/drawingml/2006/main">
+              <a:graphicData uri="http://schemas.openxmlformats.org/drawingml/2006/picture">
+                <pic:pic xmlns:pic="http://schemas.openxmlformats.org/drawingml/2006/picture">
+                  <pic:nvPicPr>
+                    <pic:cNvPr id="5" name="Picture 5" descr="A picture containing text&#10;&#10;Description automatically generated"/>
+                    <pic:cNvPicPr/>
+                  </pic:nvPicPr>
+                  <pic:blipFill>
+                    <a:blip r:embed="rId9" cstate="print">
+                      <a:extLst>
+                        <a:ext uri="{28A0092B-C50C-407E-A947-70E740481C1C}">
+                          <a14:useLocalDpi xmlns:a14="http://schemas.microsoft.com/office/drawing/2010/main" val="0"/>
+                        </a:ext>
+                      </a:extLst>
+                    </a:blip>
+                    <a:stretch>
+                      <a:fillRect/>
+                    </a:stretch>
+                  </pic:blipFill>
+                  <pic:spPr>
+                    <a:xfrm>
+                      <a:off x="0" y="0"/>
+                      <a:ext cx="1530710" cy="1505035"/>
+                    </a:xfrm>
+                    <a:prstGeom prst="rect">
+                      <a:avLst/>
+                    </a:prstGeom>
+                  </pic:spPr>
+                </pic:pic>
+              </a:graphicData>
+            </a:graphic>
+          </wp:inline>
+        </w:drawing>
+      </w:r>
+      <w:r>
+        <w:rPr>
+          <w:b/>
+          <w:noProof/>
+        </w:rPr>
+        <w:drawing>
+          <wp:inline distT="0" distB="0" distL="0" distR="0" wp14:anchorId="7E6C8C53" wp14:editId="752083DD">
+            <wp:extent cx="1524185" cy="1481032"/>
+            <wp:effectExtent l="0" t="0" r="0" b="5080"/>
+            <wp:docPr id="6" name="Picture 6" descr="Text&#10;&#10;Description automatically generated"/>
+            <wp:cNvGraphicFramePr>
+              <a:graphicFrameLocks xmlns:a="http://schemas.openxmlformats.org/drawingml/2006/main" noChangeAspect="1"/>
+            </wp:cNvGraphicFramePr>
+            <a:graphic xmlns:a="http://schemas.openxmlformats.org/drawingml/2006/main">
+              <a:graphicData uri="http://schemas.openxmlformats.org/drawingml/2006/picture">
+                <pic:pic xmlns:pic="http://schemas.openxmlformats.org/drawingml/2006/picture">
+                  <pic:nvPicPr>
+                    <pic:cNvPr id="6" name="Picture 6" descr="Text&#10;&#10;Description automatically generated"/>
+                    <pic:cNvPicPr/>
+                  </pic:nvPicPr>
+                  <pic:blipFill>
+                    <a:blip r:embed="rId10" cstate="print">
+                      <a:extLst>
+                        <a:ext uri="{28A0092B-C50C-407E-A947-70E740481C1C}">
+                          <a14:useLocalDpi xmlns:a14="http://schemas.microsoft.com/office/drawing/2010/main" val="0"/>
+                        </a:ext>
+                      </a:extLst>
+                    </a:blip>
+                    <a:stretch>
+                      <a:fillRect/>
+                    </a:stretch>
+                  </pic:blipFill>
+                  <pic:spPr>
+                    <a:xfrm>
+                      <a:off x="0" y="0"/>
+                      <a:ext cx="1561739" cy="1517523"/>
+                    </a:xfrm>
+                    <a:prstGeom prst="rect">
+                      <a:avLst/>
+                    </a:prstGeom>
+                  </pic:spPr>
+                </pic:pic>
+              </a:graphicData>
+            </a:graphic>
+          </wp:inline>
+        </w:drawing>
+      </w:r>
+      <w:r>
+        <w:rPr>
+          <w:b/>
+          <w:noProof/>
+        </w:rPr>
+        <w:drawing>
+          <wp:inline distT="0" distB="0" distL="0" distR="0" wp14:anchorId="48645CA3" wp14:editId="59A50DBA">
+            <wp:extent cx="1622066" cy="1499890"/>
+            <wp:effectExtent l="0" t="0" r="3810" b="0"/>
+            <wp:docPr id="7" name="Picture 7" descr="Shape&#10;&#10;Description automatically generated with low confidence"/>
+            <wp:cNvGraphicFramePr>
+              <a:graphicFrameLocks xmlns:a="http://schemas.openxmlformats.org/drawingml/2006/main" noChangeAspect="1"/>
+            </wp:cNvGraphicFramePr>
+            <a:graphic xmlns:a="http://schemas.openxmlformats.org/drawingml/2006/main">
+              <a:graphicData uri="http://schemas.openxmlformats.org/drawingml/2006/picture">
+                <pic:pic xmlns:pic="http://schemas.openxmlformats.org/drawingml/2006/picture">
+                  <pic:nvPicPr>
+                    <pic:cNvPr id="7" name="Picture 7" descr="Shape&#10;&#10;Description automatically generated with low confidence"/>
+                    <pic:cNvPicPr/>
+                  </pic:nvPicPr>
+                  <pic:blipFill>
+                    <a:blip r:embed="rId11" cstate="print">
+                      <a:extLst>
+                        <a:ext uri="{28A0092B-C50C-407E-A947-70E740481C1C}">
+                          <a14:useLocalDpi xmlns:a14="http://schemas.microsoft.com/office/drawing/2010/main" val="0"/>
+                        </a:ext>
+                      </a:extLst>
+                    </a:blip>
+                    <a:stretch>
+                      <a:fillRect/>
+                    </a:stretch>
+                  </pic:blipFill>
+                  <pic:spPr>
+                    <a:xfrm>
+                      <a:off x="0" y="0"/>
+                      <a:ext cx="1655908" cy="1531183"/>
+                    </a:xfrm>
+                    <a:prstGeom prst="rect">
+                      <a:avLst/>
+                    </a:prstGeom>
+                  </pic:spPr>
+                </pic:pic>
+              </a:graphicData>
+            </a:graphic>
+          </wp:inline>
+        </w:drawing>
+      </w:r>
+    </w:p>
+    <w:p>
+      <w:pPr>
+        <w:ind w:left="720"/>
+        <w:rPr>
+          <w:b/>
+        </w:rPr>
+      </w:pPr>
     </w:p>
     <w:p>
       <w:pPr>
@@ -3240,21 +2224,7 @@
         <w:rPr>
           <w:b/>
         </w:rPr>
-        <w:t xml:space="preserve">What is the purpose of </w:t>
-      </w:r>
-      <w:proofErr w:type="spellStart"/>
-      <w:r>
-        <w:rPr>
-          <w:b/>
-        </w:rPr>
-        <w:t>gl_Position.w</w:t>
-      </w:r>
-      <w:proofErr w:type="spellEnd"/>
-      <w:r>
-        <w:rPr>
-          <w:b/>
-        </w:rPr>
-        <w:t>?</w:t>
+        <w:t>What is the purpose of gl_Position.w?</w:t>
       </w:r>
     </w:p>
     <w:p>
@@ -3272,35 +2242,11 @@
           <w:bCs/>
         </w:rPr>
       </w:pPr>
-      <w:proofErr w:type="spellStart"/>
       <w:r>
         <w:rPr>
           <w:bCs/>
         </w:rPr>
-        <w:t>gl_Position.w</w:t>
-      </w:r>
-      <w:proofErr w:type="spellEnd"/>
-      <w:r>
-        <w:rPr>
-          <w:bCs/>
-        </w:rPr>
-        <w:t xml:space="preserve"> is the homogeneous coordinate and tells us </w:t>
-      </w:r>
-      <w:proofErr w:type="spellStart"/>
-      <w:proofErr w:type="gramStart"/>
-      <w:r>
-        <w:rPr>
-          <w:bCs/>
-        </w:rPr>
-        <w:t>wether</w:t>
-      </w:r>
-      <w:proofErr w:type="spellEnd"/>
-      <w:proofErr w:type="gramEnd"/>
-      <w:r>
-        <w:rPr>
-          <w:bCs/>
-        </w:rPr>
-        <w:t xml:space="preserve"> the element is a vector or a point.</w:t>
+        <w:t>gl_Position.w is the homogeneous coordinate and tells us wether the element is a vector or a point.</w:t>
       </w:r>
     </w:p>
     <w:p>
@@ -3346,21 +2292,7 @@
         <w:rPr>
           <w:bCs/>
         </w:rPr>
-        <w:t xml:space="preserve">The triangle flew off into the right corner and off the canvas. We need to prevent the triangle’s vertices from having values outside the canvas (must be less than 1). </w:t>
-      </w:r>
-      <w:proofErr w:type="gramStart"/>
-      <w:r>
-        <w:rPr>
-          <w:bCs/>
-        </w:rPr>
-        <w:t>Basically</w:t>
-      </w:r>
-      <w:proofErr w:type="gramEnd"/>
-      <w:r>
-        <w:rPr>
-          <w:bCs/>
-        </w:rPr>
-        <w:t xml:space="preserve"> we need to add collisions with the sides of the canvas.</w:t>
+        <w:t>The triangle flew off into the right corner and off the canvas. We need to prevent the triangle’s vertices from having values outside the canvas (must be less than 1). Basically we need to add collisions with the sides of the canvas.</w:t>
       </w:r>
     </w:p>
     <w:p>
@@ -3397,6 +2329,853 @@
     </w:p>
     <w:p>
       <w:pPr>
+        <w:shd w:val="clear" w:color="auto" w:fill="2B2B2B"/>
+        <w:tabs>
+          <w:tab w:val="left" w:pos="916"/>
+          <w:tab w:val="left" w:pos="1832"/>
+          <w:tab w:val="left" w:pos="2748"/>
+          <w:tab w:val="left" w:pos="3664"/>
+          <w:tab w:val="left" w:pos="4580"/>
+          <w:tab w:val="left" w:pos="5496"/>
+          <w:tab w:val="left" w:pos="6412"/>
+          <w:tab w:val="left" w:pos="7328"/>
+          <w:tab w:val="left" w:pos="8244"/>
+          <w:tab w:val="left" w:pos="9160"/>
+          <w:tab w:val="left" w:pos="10076"/>
+          <w:tab w:val="left" w:pos="10992"/>
+          <w:tab w:val="left" w:pos="11908"/>
+          <w:tab w:val="left" w:pos="12824"/>
+          <w:tab w:val="left" w:pos="13740"/>
+          <w:tab w:val="left" w:pos="14656"/>
+        </w:tabs>
+        <w:spacing w:line="240" w:lineRule="auto"/>
+        <w:ind w:left="720"/>
+        <w:rPr>
+          <w:rFonts w:ascii="Courier New" w:eastAsia="Times New Roman" w:hAnsi="Courier New" w:cs="Courier New"/>
+          <w:color w:val="A9B7C6"/>
+          <w:sz w:val="20"/>
+          <w:szCs w:val="20"/>
+          <w:lang w:val="en-US"/>
+        </w:rPr>
+      </w:pPr>
+      <w:r>
+        <w:rPr>
+          <w:rFonts w:ascii="Courier New" w:eastAsia="Times New Roman" w:hAnsi="Courier New" w:cs="Courier New"/>
+          <w:color w:val="CC7832"/>
+          <w:sz w:val="20"/>
+          <w:szCs w:val="20"/>
+          <w:lang w:val="en-US"/>
+        </w:rPr>
+        <w:tab/>
+      </w:r>
+      <w:r>
+        <w:rPr>
+          <w:rFonts w:ascii="Courier New" w:eastAsia="Times New Roman" w:hAnsi="Courier New" w:cs="Courier New"/>
+          <w:color w:val="CC7832"/>
+          <w:sz w:val="20"/>
+          <w:szCs w:val="20"/>
+          <w:lang w:val="en-US"/>
+        </w:rPr>
+        <w:t xml:space="preserve">function </w:t>
+      </w:r>
+      <w:r>
+        <w:rPr>
+          <w:rFonts w:ascii="Courier New" w:eastAsia="Times New Roman" w:hAnsi="Courier New" w:cs="Courier New"/>
+          <w:color w:val="FFC66D"/>
+          <w:sz w:val="20"/>
+          <w:szCs w:val="20"/>
+          <w:lang w:val="en-US"/>
+        </w:rPr>
+        <w:t>render</w:t>
+      </w:r>
+      <w:r>
+        <w:rPr>
+          <w:rFonts w:ascii="Courier New" w:eastAsia="Times New Roman" w:hAnsi="Courier New" w:cs="Courier New"/>
+          <w:color w:val="A9B7C6"/>
+          <w:sz w:val="20"/>
+          <w:szCs w:val="20"/>
+          <w:lang w:val="en-US"/>
+        </w:rPr>
+        <w:t>() {</w:t>
+      </w:r>
+      <w:r>
+        <w:rPr>
+          <w:rFonts w:ascii="Courier New" w:eastAsia="Times New Roman" w:hAnsi="Courier New" w:cs="Courier New"/>
+          <w:color w:val="A9B7C6"/>
+          <w:sz w:val="20"/>
+          <w:szCs w:val="20"/>
+          <w:lang w:val="en-US"/>
+        </w:rPr>
+        <w:br/>
+        <w:t xml:space="preserve">    </w:t>
+      </w:r>
+      <w:r>
+        <w:rPr>
+          <w:rFonts w:ascii="Courier New" w:eastAsia="Times New Roman" w:hAnsi="Courier New" w:cs="Courier New"/>
+          <w:color w:val="A9B7C6"/>
+          <w:sz w:val="20"/>
+          <w:szCs w:val="20"/>
+          <w:lang w:val="en-US"/>
+        </w:rPr>
+        <w:tab/>
+      </w:r>
+      <w:r>
+        <w:rPr>
+          <w:rFonts w:ascii="Courier New" w:eastAsia="Times New Roman" w:hAnsi="Courier New" w:cs="Courier New"/>
+          <w:color w:val="FFC66D"/>
+          <w:sz w:val="20"/>
+          <w:szCs w:val="20"/>
+          <w:lang w:val="en-US"/>
+        </w:rPr>
+        <w:t>setTimeout</w:t>
+      </w:r>
+      <w:r>
+        <w:rPr>
+          <w:rFonts w:ascii="Courier New" w:eastAsia="Times New Roman" w:hAnsi="Courier New" w:cs="Courier New"/>
+          <w:color w:val="A9B7C6"/>
+          <w:sz w:val="20"/>
+          <w:szCs w:val="20"/>
+          <w:lang w:val="en-US"/>
+        </w:rPr>
+        <w:t>(</w:t>
+      </w:r>
+      <w:r>
+        <w:rPr>
+          <w:rFonts w:ascii="Courier New" w:eastAsia="Times New Roman" w:hAnsi="Courier New" w:cs="Courier New"/>
+          <w:color w:val="CC7832"/>
+          <w:sz w:val="20"/>
+          <w:szCs w:val="20"/>
+          <w:lang w:val="en-US"/>
+        </w:rPr>
+        <w:t>function</w:t>
+      </w:r>
+      <w:r>
+        <w:rPr>
+          <w:rFonts w:ascii="Courier New" w:eastAsia="Times New Roman" w:hAnsi="Courier New" w:cs="Courier New"/>
+          <w:color w:val="A9B7C6"/>
+          <w:sz w:val="20"/>
+          <w:szCs w:val="20"/>
+          <w:lang w:val="en-US"/>
+        </w:rPr>
+        <w:t>() {</w:t>
+      </w:r>
+      <w:r>
+        <w:rPr>
+          <w:rFonts w:ascii="Courier New" w:eastAsia="Times New Roman" w:hAnsi="Courier New" w:cs="Courier New"/>
+          <w:color w:val="A9B7C6"/>
+          <w:sz w:val="20"/>
+          <w:szCs w:val="20"/>
+          <w:lang w:val="en-US"/>
+        </w:rPr>
+        <w:br/>
+        <w:t xml:space="preserve">        </w:t>
+      </w:r>
+      <w:r>
+        <w:rPr>
+          <w:rFonts w:ascii="Courier New" w:eastAsia="Times New Roman" w:hAnsi="Courier New" w:cs="Courier New"/>
+          <w:color w:val="A9B7C6"/>
+          <w:sz w:val="20"/>
+          <w:szCs w:val="20"/>
+          <w:lang w:val="en-US"/>
+        </w:rPr>
+        <w:tab/>
+      </w:r>
+      <w:r>
+        <w:rPr>
+          <w:rFonts w:ascii="Courier New" w:eastAsia="Times New Roman" w:hAnsi="Courier New" w:cs="Courier New"/>
+          <w:color w:val="A9B7C6"/>
+          <w:sz w:val="20"/>
+          <w:szCs w:val="20"/>
+          <w:lang w:val="en-US"/>
+        </w:rPr>
+        <w:tab/>
+      </w:r>
+      <w:r>
+        <w:rPr>
+          <w:rFonts w:ascii="Courier New" w:eastAsia="Times New Roman" w:hAnsi="Courier New" w:cs="Courier New"/>
+          <w:b/>
+          <w:bCs/>
+          <w:i/>
+          <w:iCs/>
+          <w:color w:val="9876AA"/>
+          <w:sz w:val="20"/>
+          <w:szCs w:val="20"/>
+          <w:lang w:val="en-US"/>
+        </w:rPr>
+        <w:t>gl</w:t>
+      </w:r>
+      <w:r>
+        <w:rPr>
+          <w:rFonts w:ascii="Courier New" w:eastAsia="Times New Roman" w:hAnsi="Courier New" w:cs="Courier New"/>
+          <w:color w:val="A9B7C6"/>
+          <w:sz w:val="20"/>
+          <w:szCs w:val="20"/>
+          <w:lang w:val="en-US"/>
+        </w:rPr>
+        <w:t>.</w:t>
+      </w:r>
+      <w:r>
+        <w:rPr>
+          <w:rFonts w:ascii="Courier New" w:eastAsia="Times New Roman" w:hAnsi="Courier New" w:cs="Courier New"/>
+          <w:color w:val="FFC66D"/>
+          <w:sz w:val="20"/>
+          <w:szCs w:val="20"/>
+          <w:lang w:val="en-US"/>
+        </w:rPr>
+        <w:t>clear</w:t>
+      </w:r>
+      <w:r>
+        <w:rPr>
+          <w:rFonts w:ascii="Courier New" w:eastAsia="Times New Roman" w:hAnsi="Courier New" w:cs="Courier New"/>
+          <w:color w:val="A9B7C6"/>
+          <w:sz w:val="20"/>
+          <w:szCs w:val="20"/>
+          <w:lang w:val="en-US"/>
+        </w:rPr>
+        <w:t>(</w:t>
+      </w:r>
+      <w:r>
+        <w:rPr>
+          <w:rFonts w:ascii="Courier New" w:eastAsia="Times New Roman" w:hAnsi="Courier New" w:cs="Courier New"/>
+          <w:b/>
+          <w:bCs/>
+          <w:i/>
+          <w:iCs/>
+          <w:color w:val="9876AA"/>
+          <w:sz w:val="20"/>
+          <w:szCs w:val="20"/>
+          <w:lang w:val="en-US"/>
+        </w:rPr>
+        <w:t>gl</w:t>
+      </w:r>
+      <w:r>
+        <w:rPr>
+          <w:rFonts w:ascii="Courier New" w:eastAsia="Times New Roman" w:hAnsi="Courier New" w:cs="Courier New"/>
+          <w:color w:val="A9B7C6"/>
+          <w:sz w:val="20"/>
+          <w:szCs w:val="20"/>
+          <w:lang w:val="en-US"/>
+        </w:rPr>
+        <w:t>.</w:t>
+      </w:r>
+      <w:r>
+        <w:rPr>
+          <w:rFonts w:ascii="Courier New" w:eastAsia="Times New Roman" w:hAnsi="Courier New" w:cs="Courier New"/>
+          <w:i/>
+          <w:iCs/>
+          <w:color w:val="9876AA"/>
+          <w:sz w:val="20"/>
+          <w:szCs w:val="20"/>
+          <w:lang w:val="en-US"/>
+        </w:rPr>
+        <w:t>COLOR_BUFFER_BIT</w:t>
+      </w:r>
+      <w:r>
+        <w:rPr>
+          <w:rFonts w:ascii="Courier New" w:eastAsia="Times New Roman" w:hAnsi="Courier New" w:cs="Courier New"/>
+          <w:color w:val="A9B7C6"/>
+          <w:sz w:val="20"/>
+          <w:szCs w:val="20"/>
+          <w:lang w:val="en-US"/>
+        </w:rPr>
+        <w:t>)</w:t>
+      </w:r>
+      <w:r>
+        <w:rPr>
+          <w:rFonts w:ascii="Courier New" w:eastAsia="Times New Roman" w:hAnsi="Courier New" w:cs="Courier New"/>
+          <w:color w:val="CC7832"/>
+          <w:sz w:val="20"/>
+          <w:szCs w:val="20"/>
+          <w:lang w:val="en-US"/>
+        </w:rPr>
+        <w:t>;</w:t>
+      </w:r>
+      <w:r>
+        <w:rPr>
+          <w:rFonts w:ascii="Courier New" w:eastAsia="Times New Roman" w:hAnsi="Courier New" w:cs="Courier New"/>
+          <w:color w:val="CC7832"/>
+          <w:sz w:val="20"/>
+          <w:szCs w:val="20"/>
+          <w:lang w:val="en-US"/>
+        </w:rPr>
+        <w:br/>
+        <w:t xml:space="preserve">        </w:t>
+      </w:r>
+      <w:r>
+        <w:rPr>
+          <w:rFonts w:ascii="Courier New" w:eastAsia="Times New Roman" w:hAnsi="Courier New" w:cs="Courier New"/>
+          <w:color w:val="CC7832"/>
+          <w:sz w:val="20"/>
+          <w:szCs w:val="20"/>
+          <w:lang w:val="en-US"/>
+        </w:rPr>
+        <w:tab/>
+      </w:r>
+      <w:r>
+        <w:rPr>
+          <w:rFonts w:ascii="Courier New" w:eastAsia="Times New Roman" w:hAnsi="Courier New" w:cs="Courier New"/>
+          <w:color w:val="CC7832"/>
+          <w:sz w:val="20"/>
+          <w:szCs w:val="20"/>
+          <w:lang w:val="en-US"/>
+        </w:rPr>
+        <w:tab/>
+      </w:r>
+      <w:r>
+        <w:rPr>
+          <w:rFonts w:ascii="Courier New" w:eastAsia="Times New Roman" w:hAnsi="Courier New" w:cs="Courier New"/>
+          <w:b/>
+          <w:bCs/>
+          <w:i/>
+          <w:iCs/>
+          <w:color w:val="9876AA"/>
+          <w:sz w:val="20"/>
+          <w:szCs w:val="20"/>
+          <w:lang w:val="en-US"/>
+        </w:rPr>
+        <w:t xml:space="preserve">theta </w:t>
+      </w:r>
+      <w:r>
+        <w:rPr>
+          <w:rFonts w:ascii="Courier New" w:eastAsia="Times New Roman" w:hAnsi="Courier New" w:cs="Courier New"/>
+          <w:color w:val="A9B7C6"/>
+          <w:sz w:val="20"/>
+          <w:szCs w:val="20"/>
+          <w:lang w:val="en-US"/>
+        </w:rPr>
+        <w:t xml:space="preserve">+= </w:t>
+      </w:r>
+      <w:r>
+        <w:rPr>
+          <w:rFonts w:ascii="Courier New" w:eastAsia="Times New Roman" w:hAnsi="Courier New" w:cs="Courier New"/>
+          <w:color w:val="6897BB"/>
+          <w:sz w:val="20"/>
+          <w:szCs w:val="20"/>
+          <w:lang w:val="en-US"/>
+        </w:rPr>
+        <w:t>0.1</w:t>
+      </w:r>
+      <w:r>
+        <w:rPr>
+          <w:rFonts w:ascii="Courier New" w:eastAsia="Times New Roman" w:hAnsi="Courier New" w:cs="Courier New"/>
+          <w:color w:val="CC7832"/>
+          <w:sz w:val="20"/>
+          <w:szCs w:val="20"/>
+          <w:lang w:val="en-US"/>
+        </w:rPr>
+        <w:t>;</w:t>
+      </w:r>
+      <w:r>
+        <w:rPr>
+          <w:rFonts w:ascii="Courier New" w:eastAsia="Times New Roman" w:hAnsi="Courier New" w:cs="Courier New"/>
+          <w:color w:val="CC7832"/>
+          <w:sz w:val="20"/>
+          <w:szCs w:val="20"/>
+          <w:lang w:val="en-US"/>
+        </w:rPr>
+        <w:br/>
+        <w:t xml:space="preserve">        </w:t>
+      </w:r>
+      <w:r>
+        <w:rPr>
+          <w:rFonts w:ascii="Courier New" w:eastAsia="Times New Roman" w:hAnsi="Courier New" w:cs="Courier New"/>
+          <w:color w:val="CC7832"/>
+          <w:sz w:val="20"/>
+          <w:szCs w:val="20"/>
+          <w:lang w:val="en-US"/>
+        </w:rPr>
+        <w:tab/>
+      </w:r>
+      <w:r>
+        <w:rPr>
+          <w:rFonts w:ascii="Courier New" w:eastAsia="Times New Roman" w:hAnsi="Courier New" w:cs="Courier New"/>
+          <w:color w:val="CC7832"/>
+          <w:sz w:val="20"/>
+          <w:szCs w:val="20"/>
+          <w:lang w:val="en-US"/>
+        </w:rPr>
+        <w:tab/>
+      </w:r>
+      <w:r>
+        <w:rPr>
+          <w:rFonts w:ascii="Courier New" w:eastAsia="Times New Roman" w:hAnsi="Courier New" w:cs="Courier New"/>
+          <w:b/>
+          <w:bCs/>
+          <w:i/>
+          <w:iCs/>
+          <w:color w:val="9876AA"/>
+          <w:sz w:val="20"/>
+          <w:szCs w:val="20"/>
+          <w:lang w:val="en-US"/>
+        </w:rPr>
+        <w:t>gl</w:t>
+      </w:r>
+      <w:r>
+        <w:rPr>
+          <w:rFonts w:ascii="Courier New" w:eastAsia="Times New Roman" w:hAnsi="Courier New" w:cs="Courier New"/>
+          <w:color w:val="A9B7C6"/>
+          <w:sz w:val="20"/>
+          <w:szCs w:val="20"/>
+          <w:lang w:val="en-US"/>
+        </w:rPr>
+        <w:t>.</w:t>
+      </w:r>
+      <w:r>
+        <w:rPr>
+          <w:rFonts w:ascii="Courier New" w:eastAsia="Times New Roman" w:hAnsi="Courier New" w:cs="Courier New"/>
+          <w:color w:val="FFC66D"/>
+          <w:sz w:val="20"/>
+          <w:szCs w:val="20"/>
+          <w:lang w:val="en-US"/>
+        </w:rPr>
+        <w:t>uniform1f</w:t>
+      </w:r>
+      <w:r>
+        <w:rPr>
+          <w:rFonts w:ascii="Courier New" w:eastAsia="Times New Roman" w:hAnsi="Courier New" w:cs="Courier New"/>
+          <w:color w:val="A9B7C6"/>
+          <w:sz w:val="20"/>
+          <w:szCs w:val="20"/>
+          <w:lang w:val="en-US"/>
+        </w:rPr>
+        <w:t>(</w:t>
+      </w:r>
+      <w:r>
+        <w:rPr>
+          <w:rFonts w:ascii="Courier New" w:eastAsia="Times New Roman" w:hAnsi="Courier New" w:cs="Courier New"/>
+          <w:b/>
+          <w:bCs/>
+          <w:i/>
+          <w:iCs/>
+          <w:color w:val="9876AA"/>
+          <w:sz w:val="20"/>
+          <w:szCs w:val="20"/>
+          <w:lang w:val="en-US"/>
+        </w:rPr>
+        <w:t>thetaLoc</w:t>
+      </w:r>
+      <w:r>
+        <w:rPr>
+          <w:rFonts w:ascii="Courier New" w:eastAsia="Times New Roman" w:hAnsi="Courier New" w:cs="Courier New"/>
+          <w:color w:val="CC7832"/>
+          <w:sz w:val="20"/>
+          <w:szCs w:val="20"/>
+          <w:lang w:val="en-US"/>
+        </w:rPr>
+        <w:t xml:space="preserve">, </w:t>
+      </w:r>
+      <w:r>
+        <w:rPr>
+          <w:rFonts w:ascii="Courier New" w:eastAsia="Times New Roman" w:hAnsi="Courier New" w:cs="Courier New"/>
+          <w:b/>
+          <w:bCs/>
+          <w:i/>
+          <w:iCs/>
+          <w:color w:val="9876AA"/>
+          <w:sz w:val="20"/>
+          <w:szCs w:val="20"/>
+          <w:lang w:val="en-US"/>
+        </w:rPr>
+        <w:t>theta</w:t>
+      </w:r>
+      <w:r>
+        <w:rPr>
+          <w:rFonts w:ascii="Courier New" w:eastAsia="Times New Roman" w:hAnsi="Courier New" w:cs="Courier New"/>
+          <w:color w:val="A9B7C6"/>
+          <w:sz w:val="20"/>
+          <w:szCs w:val="20"/>
+          <w:lang w:val="en-US"/>
+        </w:rPr>
+        <w:t>)</w:t>
+      </w:r>
+      <w:r>
+        <w:rPr>
+          <w:rFonts w:ascii="Courier New" w:eastAsia="Times New Roman" w:hAnsi="Courier New" w:cs="Courier New"/>
+          <w:color w:val="CC7832"/>
+          <w:sz w:val="20"/>
+          <w:szCs w:val="20"/>
+          <w:lang w:val="en-US"/>
+        </w:rPr>
+        <w:t>;</w:t>
+      </w:r>
+      <w:r>
+        <w:rPr>
+          <w:rFonts w:ascii="Courier New" w:eastAsia="Times New Roman" w:hAnsi="Courier New" w:cs="Courier New"/>
+          <w:color w:val="CC7832"/>
+          <w:sz w:val="20"/>
+          <w:szCs w:val="20"/>
+          <w:lang w:val="en-US"/>
+        </w:rPr>
+        <w:br/>
+        <w:t xml:space="preserve">        </w:t>
+      </w:r>
+      <w:r>
+        <w:rPr>
+          <w:rFonts w:ascii="Courier New" w:eastAsia="Times New Roman" w:hAnsi="Courier New" w:cs="Courier New"/>
+          <w:color w:val="CC7832"/>
+          <w:sz w:val="20"/>
+          <w:szCs w:val="20"/>
+          <w:lang w:val="en-US"/>
+        </w:rPr>
+        <w:tab/>
+      </w:r>
+      <w:r>
+        <w:rPr>
+          <w:rFonts w:ascii="Courier New" w:eastAsia="Times New Roman" w:hAnsi="Courier New" w:cs="Courier New"/>
+          <w:color w:val="CC7832"/>
+          <w:sz w:val="20"/>
+          <w:szCs w:val="20"/>
+          <w:lang w:val="en-US"/>
+        </w:rPr>
+        <w:tab/>
+      </w:r>
+      <w:r>
+        <w:rPr>
+          <w:rFonts w:ascii="Courier New" w:eastAsia="Times New Roman" w:hAnsi="Courier New" w:cs="Courier New"/>
+          <w:b/>
+          <w:bCs/>
+          <w:i/>
+          <w:iCs/>
+          <w:color w:val="9876AA"/>
+          <w:sz w:val="20"/>
+          <w:szCs w:val="20"/>
+          <w:lang w:val="en-US"/>
+        </w:rPr>
+        <w:t>gl</w:t>
+      </w:r>
+      <w:r>
+        <w:rPr>
+          <w:rFonts w:ascii="Courier New" w:eastAsia="Times New Roman" w:hAnsi="Courier New" w:cs="Courier New"/>
+          <w:color w:val="A9B7C6"/>
+          <w:sz w:val="20"/>
+          <w:szCs w:val="20"/>
+          <w:lang w:val="en-US"/>
+        </w:rPr>
+        <w:t>.</w:t>
+      </w:r>
+      <w:r>
+        <w:rPr>
+          <w:rFonts w:ascii="Courier New" w:eastAsia="Times New Roman" w:hAnsi="Courier New" w:cs="Courier New"/>
+          <w:color w:val="FFC66D"/>
+          <w:sz w:val="20"/>
+          <w:szCs w:val="20"/>
+          <w:lang w:val="en-US"/>
+        </w:rPr>
+        <w:t>drawArrays</w:t>
+      </w:r>
+      <w:r>
+        <w:rPr>
+          <w:rFonts w:ascii="Courier New" w:eastAsia="Times New Roman" w:hAnsi="Courier New" w:cs="Courier New"/>
+          <w:color w:val="A9B7C6"/>
+          <w:sz w:val="20"/>
+          <w:szCs w:val="20"/>
+          <w:lang w:val="en-US"/>
+        </w:rPr>
+        <w:t>(</w:t>
+      </w:r>
+      <w:r>
+        <w:rPr>
+          <w:rFonts w:ascii="Courier New" w:eastAsia="Times New Roman" w:hAnsi="Courier New" w:cs="Courier New"/>
+          <w:b/>
+          <w:bCs/>
+          <w:i/>
+          <w:iCs/>
+          <w:color w:val="9876AA"/>
+          <w:sz w:val="20"/>
+          <w:szCs w:val="20"/>
+          <w:lang w:val="en-US"/>
+        </w:rPr>
+        <w:t>gl</w:t>
+      </w:r>
+      <w:r>
+        <w:rPr>
+          <w:rFonts w:ascii="Courier New" w:eastAsia="Times New Roman" w:hAnsi="Courier New" w:cs="Courier New"/>
+          <w:color w:val="A9B7C6"/>
+          <w:sz w:val="20"/>
+          <w:szCs w:val="20"/>
+          <w:lang w:val="en-US"/>
+        </w:rPr>
+        <w:t>.</w:t>
+      </w:r>
+      <w:r>
+        <w:rPr>
+          <w:rFonts w:ascii="Courier New" w:eastAsia="Times New Roman" w:hAnsi="Courier New" w:cs="Courier New"/>
+          <w:i/>
+          <w:iCs/>
+          <w:color w:val="9876AA"/>
+          <w:sz w:val="20"/>
+          <w:szCs w:val="20"/>
+          <w:lang w:val="en-US"/>
+        </w:rPr>
+        <w:t>TRIANGLES</w:t>
+      </w:r>
+      <w:r>
+        <w:rPr>
+          <w:rFonts w:ascii="Courier New" w:eastAsia="Times New Roman" w:hAnsi="Courier New" w:cs="Courier New"/>
+          <w:color w:val="CC7832"/>
+          <w:sz w:val="20"/>
+          <w:szCs w:val="20"/>
+          <w:lang w:val="en-US"/>
+        </w:rPr>
+        <w:t xml:space="preserve">, </w:t>
+      </w:r>
+      <w:r>
+        <w:rPr>
+          <w:rFonts w:ascii="Courier New" w:eastAsia="Times New Roman" w:hAnsi="Courier New" w:cs="Courier New"/>
+          <w:color w:val="6897BB"/>
+          <w:sz w:val="20"/>
+          <w:szCs w:val="20"/>
+          <w:lang w:val="en-US"/>
+        </w:rPr>
+        <w:t>0</w:t>
+      </w:r>
+      <w:r>
+        <w:rPr>
+          <w:rFonts w:ascii="Courier New" w:eastAsia="Times New Roman" w:hAnsi="Courier New" w:cs="Courier New"/>
+          <w:color w:val="CC7832"/>
+          <w:sz w:val="20"/>
+          <w:szCs w:val="20"/>
+          <w:lang w:val="en-US"/>
+        </w:rPr>
+        <w:t xml:space="preserve">, </w:t>
+      </w:r>
+      <w:r>
+        <w:rPr>
+          <w:rFonts w:ascii="Courier New" w:eastAsia="Times New Roman" w:hAnsi="Courier New" w:cs="Courier New"/>
+          <w:color w:val="6897BB"/>
+          <w:sz w:val="20"/>
+          <w:szCs w:val="20"/>
+          <w:lang w:val="en-US"/>
+        </w:rPr>
+        <w:t>3</w:t>
+      </w:r>
+      <w:r>
+        <w:rPr>
+          <w:rFonts w:ascii="Courier New" w:eastAsia="Times New Roman" w:hAnsi="Courier New" w:cs="Courier New"/>
+          <w:color w:val="A9B7C6"/>
+          <w:sz w:val="20"/>
+          <w:szCs w:val="20"/>
+          <w:lang w:val="en-US"/>
+        </w:rPr>
+        <w:t>)</w:t>
+      </w:r>
+      <w:r>
+        <w:rPr>
+          <w:rFonts w:ascii="Courier New" w:eastAsia="Times New Roman" w:hAnsi="Courier New" w:cs="Courier New"/>
+          <w:color w:val="CC7832"/>
+          <w:sz w:val="20"/>
+          <w:szCs w:val="20"/>
+          <w:lang w:val="en-US"/>
+        </w:rPr>
+        <w:t>;</w:t>
+      </w:r>
+      <w:r>
+        <w:rPr>
+          <w:rFonts w:ascii="Courier New" w:eastAsia="Times New Roman" w:hAnsi="Courier New" w:cs="Courier New"/>
+          <w:color w:val="CC7832"/>
+          <w:sz w:val="20"/>
+          <w:szCs w:val="20"/>
+          <w:lang w:val="en-US"/>
+        </w:rPr>
+        <w:br/>
+        <w:t xml:space="preserve">        </w:t>
+      </w:r>
+      <w:r>
+        <w:rPr>
+          <w:rFonts w:ascii="Courier New" w:eastAsia="Times New Roman" w:hAnsi="Courier New" w:cs="Courier New"/>
+          <w:color w:val="CC7832"/>
+          <w:sz w:val="20"/>
+          <w:szCs w:val="20"/>
+          <w:lang w:val="en-US"/>
+        </w:rPr>
+        <w:tab/>
+      </w:r>
+      <w:r>
+        <w:rPr>
+          <w:rFonts w:ascii="Courier New" w:eastAsia="Times New Roman" w:hAnsi="Courier New" w:cs="Courier New"/>
+          <w:color w:val="CC7832"/>
+          <w:sz w:val="20"/>
+          <w:szCs w:val="20"/>
+          <w:lang w:val="en-US"/>
+        </w:rPr>
+        <w:tab/>
+      </w:r>
+      <w:r>
+        <w:rPr>
+          <w:rFonts w:ascii="Courier New" w:eastAsia="Times New Roman" w:hAnsi="Courier New" w:cs="Courier New"/>
+          <w:b/>
+          <w:bCs/>
+          <w:i/>
+          <w:iCs/>
+          <w:color w:val="9876AA"/>
+          <w:sz w:val="20"/>
+          <w:szCs w:val="20"/>
+          <w:lang w:val="en-US"/>
+        </w:rPr>
+        <w:t>window</w:t>
+      </w:r>
+      <w:r>
+        <w:rPr>
+          <w:rFonts w:ascii="Courier New" w:eastAsia="Times New Roman" w:hAnsi="Courier New" w:cs="Courier New"/>
+          <w:color w:val="A9B7C6"/>
+          <w:sz w:val="20"/>
+          <w:szCs w:val="20"/>
+          <w:lang w:val="en-US"/>
+        </w:rPr>
+        <w:t>.</w:t>
+      </w:r>
+      <w:r>
+        <w:rPr>
+          <w:rFonts w:ascii="Courier New" w:eastAsia="Times New Roman" w:hAnsi="Courier New" w:cs="Courier New"/>
+          <w:color w:val="9876AA"/>
+          <w:sz w:val="20"/>
+          <w:szCs w:val="20"/>
+          <w:lang w:val="en-US"/>
+        </w:rPr>
+        <w:t>requestAnimFrame</w:t>
+      </w:r>
+      <w:r>
+        <w:rPr>
+          <w:rFonts w:ascii="Courier New" w:eastAsia="Times New Roman" w:hAnsi="Courier New" w:cs="Courier New"/>
+          <w:color w:val="A9B7C6"/>
+          <w:sz w:val="20"/>
+          <w:szCs w:val="20"/>
+          <w:lang w:val="en-US"/>
+        </w:rPr>
+        <w:t>(</w:t>
+      </w:r>
+      <w:r>
+        <w:rPr>
+          <w:rFonts w:ascii="Courier New" w:eastAsia="Times New Roman" w:hAnsi="Courier New" w:cs="Courier New"/>
+          <w:color w:val="FFC66D"/>
+          <w:sz w:val="20"/>
+          <w:szCs w:val="20"/>
+          <w:lang w:val="en-US"/>
+        </w:rPr>
+        <w:t>render</w:t>
+      </w:r>
+      <w:r>
+        <w:rPr>
+          <w:rFonts w:ascii="Courier New" w:eastAsia="Times New Roman" w:hAnsi="Courier New" w:cs="Courier New"/>
+          <w:color w:val="A9B7C6"/>
+          <w:sz w:val="20"/>
+          <w:szCs w:val="20"/>
+          <w:lang w:val="en-US"/>
+        </w:rPr>
+        <w:t>)</w:t>
+      </w:r>
+      <w:r>
+        <w:rPr>
+          <w:rFonts w:ascii="Courier New" w:eastAsia="Times New Roman" w:hAnsi="Courier New" w:cs="Courier New"/>
+          <w:color w:val="CC7832"/>
+          <w:sz w:val="20"/>
+          <w:szCs w:val="20"/>
+          <w:lang w:val="en-US"/>
+        </w:rPr>
+        <w:t>;</w:t>
+      </w:r>
+      <w:r>
+        <w:rPr>
+          <w:rFonts w:ascii="Courier New" w:eastAsia="Times New Roman" w:hAnsi="Courier New" w:cs="Courier New"/>
+          <w:color w:val="CC7832"/>
+          <w:sz w:val="20"/>
+          <w:szCs w:val="20"/>
+          <w:lang w:val="en-US"/>
+        </w:rPr>
+        <w:br/>
+        <w:t xml:space="preserve">    </w:t>
+      </w:r>
+      <w:r>
+        <w:rPr>
+          <w:rFonts w:ascii="Courier New" w:eastAsia="Times New Roman" w:hAnsi="Courier New" w:cs="Courier New"/>
+          <w:color w:val="CC7832"/>
+          <w:sz w:val="20"/>
+          <w:szCs w:val="20"/>
+          <w:lang w:val="en-US"/>
+        </w:rPr>
+        <w:tab/>
+      </w:r>
+      <w:r>
+        <w:rPr>
+          <w:rFonts w:ascii="Courier New" w:eastAsia="Times New Roman" w:hAnsi="Courier New" w:cs="Courier New"/>
+          <w:color w:val="A9B7C6"/>
+          <w:sz w:val="20"/>
+          <w:szCs w:val="20"/>
+          <w:lang w:val="en-US"/>
+        </w:rPr>
+        <w:t>}</w:t>
+      </w:r>
+      <w:r>
+        <w:rPr>
+          <w:rFonts w:ascii="Courier New" w:eastAsia="Times New Roman" w:hAnsi="Courier New" w:cs="Courier New"/>
+          <w:color w:val="CC7832"/>
+          <w:sz w:val="20"/>
+          <w:szCs w:val="20"/>
+          <w:lang w:val="en-US"/>
+        </w:rPr>
+        <w:t xml:space="preserve">, </w:t>
+      </w:r>
+      <w:r>
+        <w:rPr>
+          <w:rFonts w:ascii="Courier New" w:eastAsia="Times New Roman" w:hAnsi="Courier New" w:cs="Courier New"/>
+          <w:color w:val="6897BB"/>
+          <w:sz w:val="20"/>
+          <w:szCs w:val="20"/>
+          <w:lang w:val="en-US"/>
+        </w:rPr>
+        <w:t>100</w:t>
+      </w:r>
+      <w:r>
+        <w:rPr>
+          <w:rFonts w:ascii="Courier New" w:eastAsia="Times New Roman" w:hAnsi="Courier New" w:cs="Courier New"/>
+          <w:color w:val="A9B7C6"/>
+          <w:sz w:val="20"/>
+          <w:szCs w:val="20"/>
+          <w:lang w:val="en-US"/>
+        </w:rPr>
+        <w:t>)</w:t>
+      </w:r>
+      <w:r>
+        <w:rPr>
+          <w:rFonts w:ascii="Courier New" w:eastAsia="Times New Roman" w:hAnsi="Courier New" w:cs="Courier New"/>
+          <w:color w:val="CC7832"/>
+          <w:sz w:val="20"/>
+          <w:szCs w:val="20"/>
+          <w:lang w:val="en-US"/>
+        </w:rPr>
+        <w:t>;</w:t>
+      </w:r>
+      <w:r>
+        <w:rPr>
+          <w:rFonts w:ascii="Courier New" w:eastAsia="Times New Roman" w:hAnsi="Courier New" w:cs="Courier New"/>
+          <w:color w:val="CC7832"/>
+          <w:sz w:val="20"/>
+          <w:szCs w:val="20"/>
+          <w:lang w:val="en-US"/>
+        </w:rPr>
+        <w:br/>
+      </w:r>
+      <w:r>
+        <w:rPr>
+          <w:rFonts w:ascii="Courier New" w:eastAsia="Times New Roman" w:hAnsi="Courier New" w:cs="Courier New"/>
+          <w:color w:val="A9B7C6"/>
+          <w:sz w:val="20"/>
+          <w:szCs w:val="20"/>
+          <w:lang w:val="en-US"/>
+        </w:rPr>
+        <w:t>}</w:t>
+      </w:r>
+    </w:p>
+    <w:p>
+      <w:pPr>
+        <w:ind w:left="720"/>
+        <w:rPr>
+          <w:b/>
+        </w:rPr>
+      </w:pPr>
+    </w:p>
+    <w:p>
+      <w:pPr>
         <w:numPr>
           <w:ilvl w:val="0"/>
           <w:numId w:val="2"/>
@@ -3409,21 +3188,7 @@
         <w:rPr>
           <w:b/>
         </w:rPr>
-        <w:t xml:space="preserve">Answer the question regarding console.log from the </w:t>
-      </w:r>
-      <w:proofErr w:type="spellStart"/>
-      <w:r>
-        <w:rPr>
-          <w:b/>
-        </w:rPr>
-        <w:t>Sierpinski</w:t>
-      </w:r>
-      <w:proofErr w:type="spellEnd"/>
-      <w:r>
-        <w:rPr>
-          <w:b/>
-        </w:rPr>
-        <w:t xml:space="preserve"> Clicker section.</w:t>
+        <w:t>Answer the question regarding console.log from the Sierpinski Clicker section.</w:t>
       </w:r>
     </w:p>
     <w:p>
@@ -3444,21 +3209,7 @@
         <w:rPr>
           <w:bCs/>
         </w:rPr>
-        <w:t xml:space="preserve">The coordinates that are being displayed start in the top left and range from 0 to the canvas’ width/height, while WebGL uses a coordinate system that starts in the middle of the screen and </w:t>
-      </w:r>
-      <w:proofErr w:type="gramStart"/>
-      <w:r>
-        <w:rPr>
-          <w:bCs/>
-        </w:rPr>
-        <w:t>range</w:t>
-      </w:r>
-      <w:proofErr w:type="gramEnd"/>
-      <w:r>
-        <w:rPr>
-          <w:bCs/>
-        </w:rPr>
-        <w:t xml:space="preserve"> from 1 to -1. </w:t>
+        <w:t xml:space="preserve">The coordinates that are being displayed start in the top left and range from 0 to the canvas’ width/height, while WebGL uses a coordinate system that starts in the middle of the screen and range from 1 to -1. </w:t>
       </w:r>
     </w:p>
     <w:p>
@@ -3495,6 +3246,28 @@
     </w:p>
     <w:p>
       <w:pPr>
+        <w:ind w:left="720"/>
+        <w:rPr>
+          <w:bCs/>
+        </w:rPr>
+      </w:pPr>
+      <w:r>
+        <w:rPr>
+          <w:bCs/>
+        </w:rPr>
+        <w:t xml:space="preserve">We have to change coordinate spaces to use WebGL’s coordinate space. As described in the previous answer, the coordinates of the mouse’s position is relative to the top left of the canvas, but we need the coordinates relative to the center. </w:t>
+      </w:r>
+    </w:p>
+    <w:p>
+      <w:pPr>
+        <w:ind w:left="720"/>
+        <w:rPr>
+          <w:b/>
+        </w:rPr>
+      </w:pPr>
+    </w:p>
+    <w:p>
+      <w:pPr>
         <w:numPr>
           <w:ilvl w:val="0"/>
           <w:numId w:val="2"/>
@@ -3507,49 +3280,19 @@
         <w:rPr>
           <w:b/>
         </w:rPr>
-        <w:t xml:space="preserve">Extend the </w:t>
-      </w:r>
-      <w:proofErr w:type="spellStart"/>
-      <w:r>
-        <w:rPr>
-          <w:b/>
-        </w:rPr>
-        <w:t>Sierpinski</w:t>
-      </w:r>
-      <w:proofErr w:type="spellEnd"/>
-      <w:r>
-        <w:rPr>
-          <w:b/>
-        </w:rPr>
-        <w:t xml:space="preserve"> in some </w:t>
-      </w:r>
-      <w:proofErr w:type="gramStart"/>
-      <w:r>
-        <w:rPr>
-          <w:b/>
-        </w:rPr>
-        <w:t>fashion</w:t>
-      </w:r>
-      <w:proofErr w:type="gramEnd"/>
-    </w:p>
-    <w:p>
-      <w:pPr>
-        <w:rPr>
-          <w:b/>
-        </w:rPr>
-      </w:pPr>
-    </w:p>
-    <w:p>
-      <w:r>
-        <w:t xml:space="preserve">Take any iteration of the </w:t>
-      </w:r>
-      <w:proofErr w:type="spellStart"/>
-      <w:r>
-        <w:t>Sierpinski</w:t>
-      </w:r>
-      <w:proofErr w:type="spellEnd"/>
-      <w:r>
-        <w:t xml:space="preserve"> gasket and add an extra bit of pizzazz to it.  Rotate it around an axis (or multiple axes).  Make it interactive when you click.  Basically, add some personal flair to this fractal.   Name it gasket-extended.js/html and upload it to your </w:t>
+        <w:t>Extend the Sierpinski in some fashion</w:t>
+      </w:r>
+    </w:p>
+    <w:p>
+      <w:pPr>
+        <w:rPr>
+          <w:b/>
+        </w:rPr>
+      </w:pPr>
+    </w:p>
+    <w:p>
+      <w:r>
+        <w:t xml:space="preserve">Take any iteration of the Sierpinski gasket and add an extra bit of pizzazz to it.  Rotate it around an axis (or multiple axes).  Make it interactive when you click.  Basically, add some personal flair to this fractal.   Name it gasket-extended.js/html and upload it to your </w:t>
       </w:r>
       <w:r>
         <w:t>web</w:t>
@@ -4477,6 +4220,56 @@
       <w:szCs w:val="30"/>
     </w:rPr>
   </w:style>
+  <w:style w:type="paragraph" w:styleId="HTMLPreformatted">
+    <w:name w:val="HTML Preformatted"/>
+    <w:basedOn w:val="Normal"/>
+    <w:link w:val="HTMLPreformattedChar"/>
+    <w:uiPriority w:val="99"/>
+    <w:semiHidden/>
+    <w:unhideWhenUsed/>
+    <w:rsid w:val="00E36A8E"/>
+    <w:pPr>
+      <w:tabs>
+        <w:tab w:val="left" w:pos="916"/>
+        <w:tab w:val="left" w:pos="1832"/>
+        <w:tab w:val="left" w:pos="2748"/>
+        <w:tab w:val="left" w:pos="3664"/>
+        <w:tab w:val="left" w:pos="4580"/>
+        <w:tab w:val="left" w:pos="5496"/>
+        <w:tab w:val="left" w:pos="6412"/>
+        <w:tab w:val="left" w:pos="7328"/>
+        <w:tab w:val="left" w:pos="8244"/>
+        <w:tab w:val="left" w:pos="9160"/>
+        <w:tab w:val="left" w:pos="10076"/>
+        <w:tab w:val="left" w:pos="10992"/>
+        <w:tab w:val="left" w:pos="11908"/>
+        <w:tab w:val="left" w:pos="12824"/>
+        <w:tab w:val="left" w:pos="13740"/>
+        <w:tab w:val="left" w:pos="14656"/>
+      </w:tabs>
+      <w:spacing w:line="240" w:lineRule="auto"/>
+    </w:pPr>
+    <w:rPr>
+      <w:rFonts w:ascii="Courier New" w:eastAsia="Times New Roman" w:hAnsi="Courier New" w:cs="Courier New"/>
+      <w:sz w:val="20"/>
+      <w:szCs w:val="20"/>
+      <w:lang w:val="en-US"/>
+    </w:rPr>
+  </w:style>
+  <w:style w:type="character" w:customStyle="1" w:styleId="HTMLPreformattedChar">
+    <w:name w:val="HTML Preformatted Char"/>
+    <w:basedOn w:val="DefaultParagraphFont"/>
+    <w:link w:val="HTMLPreformatted"/>
+    <w:uiPriority w:val="99"/>
+    <w:semiHidden/>
+    <w:rsid w:val="00E36A8E"/>
+    <w:rPr>
+      <w:rFonts w:ascii="Courier New" w:eastAsia="Times New Roman" w:hAnsi="Courier New" w:cs="Courier New"/>
+      <w:sz w:val="20"/>
+      <w:szCs w:val="20"/>
+      <w:lang w:val="en-US"/>
+    </w:rPr>
+  </w:style>
 </w:styles>
 </file>
 

</xml_diff>